<commit_message>
Deletar Capítulo 2 - Felipe
</commit_message>
<xml_diff>
--- a/Capítulo 2.docx
+++ b/Capítulo 2.docx
@@ -1,6 +1,6 @@
 
 <file path=word/document.xml><?xml version="1.0" encoding="utf-8"?>
-<w:document xmlns:wpc="http://schemas.microsoft.com/office/word/2010/wordprocessingCanvas" xmlns:mo="http://schemas.microsoft.com/office/mac/office/2008/main" xmlns:mc="http://schemas.openxmlformats.org/markup-compatibility/2006" xmlns:mv="urn:schemas-microsoft-com:mac:vml" xmlns:o="urn:schemas-microsoft-com:office:office" xmlns:r="http://schemas.openxmlformats.org/officeDocument/2006/relationships" xmlns:m="http://schemas.openxmlformats.org/officeDocument/2006/math" xmlns:v="urn:schemas-microsoft-com:vml" xmlns:wp14="http://schemas.microsoft.com/office/word/2010/wordprocessingDrawing" xmlns:wp="http://schemas.openxmlformats.org/drawingml/2006/wordprocessingDrawing" xmlns:w10="urn:schemas-microsoft-com:office:word" xmlns:w="http://schemas.openxmlformats.org/wordprocessingml/2006/main" xmlns:w14="http://schemas.microsoft.com/office/word/2010/wordml" xmlns:wpg="http://schemas.microsoft.com/office/word/2010/wordprocessingGroup" xmlns:wpi="http://schemas.microsoft.com/office/word/2010/wordprocessingInk" xmlns:wne="http://schemas.microsoft.com/office/word/2006/wordml" xmlns:wps="http://schemas.microsoft.com/office/word/2010/wordprocessingShape" mc:Ignorable="w14 wp14">
+<w:document xmlns:wpc="http://schemas.microsoft.com/office/word/2010/wordprocessingCanvas" xmlns:mc="http://schemas.openxmlformats.org/markup-compatibility/2006" xmlns:o="urn:schemas-microsoft-com:office:office" xmlns:r="http://schemas.openxmlformats.org/officeDocument/2006/relationships" xmlns:m="http://schemas.openxmlformats.org/officeDocument/2006/math" xmlns:v="urn:schemas-microsoft-com:vml" xmlns:wp14="http://schemas.microsoft.com/office/word/2010/wordprocessingDrawing" xmlns:wp="http://schemas.openxmlformats.org/drawingml/2006/wordprocessingDrawing" xmlns:w10="urn:schemas-microsoft-com:office:word" xmlns:w="http://schemas.openxmlformats.org/wordprocessingml/2006/main" xmlns:w14="http://schemas.microsoft.com/office/word/2010/wordml" xmlns:w15="http://schemas.microsoft.com/office/word/2012/wordml" xmlns:wpg="http://schemas.microsoft.com/office/word/2010/wordprocessingGroup" xmlns:wpi="http://schemas.microsoft.com/office/word/2010/wordprocessingInk" xmlns:wne="http://schemas.microsoft.com/office/word/2006/wordml" xmlns:wps="http://schemas.microsoft.com/office/word/2010/wordprocessingShape" mc:Ignorable="w14 w15 wp14">
   <w:body>
     <w:p>
       <w:pPr>
@@ -558,8 +558,6 @@
       <w:r>
         <w:t xml:space="preserve"> Ou seja, a Invocação Remota de Métodos (RMI)</w:t>
       </w:r>
-      <w:bookmarkStart w:id="0" w:name="_GoBack"/>
-      <w:bookmarkEnd w:id="0"/>
       <w:r>
         <w:t xml:space="preserve"> permite</w:t>
       </w:r>
@@ -776,7 +774,11 @@
       </w:r>
       <w:proofErr w:type="spellEnd"/>
       <w:r>
-        <w:t xml:space="preserve"> e a camada de Transporte. Nela são criadas e gerenciadas as referências remotas </w:t>
+        <w:t xml:space="preserve"> e a </w:t>
+      </w:r>
+      <w:r>
+        <w:lastRenderedPageBreak/>
+        <w:t xml:space="preserve">camada de Transporte. Nela são criadas e gerenciadas as referências remotas </w:t>
       </w:r>
       <w:r>
         <w:t>aos objetos. Por fim encontra-se a camada de Transporte. Essa oferece o protocolo que envia solicitações aos objetos remoto pela rede.</w:t>
@@ -784,6 +786,13 @@
       <w:r>
         <w:t xml:space="preserve"> </w:t>
       </w:r>
+    </w:p>
+    <w:p>
+      <w:pPr>
+        <w:rPr>
+          <w:noProof/>
+        </w:rPr>
+      </w:pPr>
     </w:p>
     <w:p>
       <w:pPr>
@@ -792,18 +801,10 @@
           <w:lang w:val="en-US"/>
         </w:rPr>
       </w:pPr>
-    </w:p>
-    <w:p>
-      <w:pPr>
+      <w:r>
         <w:rPr>
           <w:noProof/>
-          <w:lang w:val="en-US"/>
-        </w:rPr>
-      </w:pPr>
-      <w:r>
-        <w:rPr>
-          <w:noProof/>
-          <w:lang w:val="en-US"/>
+          <w:lang w:eastAsia="pt-BR"/>
         </w:rPr>
         <w:drawing>
           <wp:inline distT="0" distB="0" distL="0" distR="0" wp14:anchorId="373CA8AF" wp14:editId="11C0762A">
@@ -823,7 +824,7 @@
                     </pic:cNvPicPr>
                   </pic:nvPicPr>
                   <pic:blipFill>
-                    <a:blip r:embed="rId5">
+                    <a:blip r:embed="rId4">
                       <a:extLst>
                         <a:ext uri="{28A0092B-C50C-407E-A947-70E740481C1C}">
                           <a14:useLocalDpi xmlns:a14="http://schemas.microsoft.com/office/drawing/2010/main" val="0"/>
@@ -856,72 +857,26 @@
       </w:r>
     </w:p>
     <w:p>
-      <w:proofErr w:type="spellStart"/>
-      <w:proofErr w:type="gramStart"/>
       <w:r>
         <w:rPr>
           <w:rFonts w:ascii="Times New Roman" w:hAnsi="Times New Roman" w:cs="Times New Roman"/>
-          <w:lang w:val="en-US"/>
-        </w:rPr>
-        <w:t>Arquitetura</w:t>
-      </w:r>
-      <w:proofErr w:type="spellEnd"/>
-      <w:r>
-        <w:rPr>
-          <w:rFonts w:ascii="Times New Roman" w:hAnsi="Times New Roman" w:cs="Times New Roman"/>
-          <w:lang w:val="en-US"/>
-        </w:rPr>
-        <w:t xml:space="preserve"> </w:t>
-      </w:r>
-      <w:proofErr w:type="spellStart"/>
-      <w:r>
-        <w:rPr>
-          <w:rFonts w:ascii="Times New Roman" w:hAnsi="Times New Roman" w:cs="Times New Roman"/>
-          <w:lang w:val="en-US"/>
-        </w:rPr>
-        <w:t>em</w:t>
-      </w:r>
-      <w:proofErr w:type="spellEnd"/>
-      <w:r>
-        <w:rPr>
-          <w:rFonts w:ascii="Times New Roman" w:hAnsi="Times New Roman" w:cs="Times New Roman"/>
-          <w:lang w:val="en-US"/>
-        </w:rPr>
-        <w:t xml:space="preserve"> </w:t>
-      </w:r>
-      <w:proofErr w:type="spellStart"/>
-      <w:r>
-        <w:rPr>
-          <w:rFonts w:ascii="Times New Roman" w:hAnsi="Times New Roman" w:cs="Times New Roman"/>
-          <w:lang w:val="en-US"/>
-        </w:rPr>
-        <w:t>Camadas</w:t>
-      </w:r>
-      <w:proofErr w:type="spellEnd"/>
-      <w:r>
-        <w:rPr>
-          <w:rFonts w:ascii="Times New Roman" w:hAnsi="Times New Roman" w:cs="Times New Roman"/>
-          <w:lang w:val="en-US"/>
-        </w:rPr>
-        <w:t xml:space="preserve"> da RMI (</w:t>
+        </w:rPr>
+        <w:t>Arquitetura em Camadas da RMI (</w:t>
       </w:r>
       <w:r>
         <w:rPr>
           <w:rFonts w:ascii="Times New Roman" w:hAnsi="Times New Roman" w:cs="Times New Roman"/>
           <w:sz w:val="20"/>
           <w:szCs w:val="20"/>
-          <w:lang w:val="en-US"/>
         </w:rPr>
         <w:t>http://www.dca.fee.unicamp.br/cursos/PooJava/objdist/rmiarq.html</w:t>
       </w:r>
       <w:r>
         <w:rPr>
           <w:rFonts w:ascii="Times New Roman" w:hAnsi="Times New Roman" w:cs="Times New Roman"/>
-          <w:lang w:val="en-US"/>
         </w:rPr>
         <w:t>).</w:t>
       </w:r>
-      <w:proofErr w:type="gramEnd"/>
     </w:p>
     <w:p>
       <w:pPr>
@@ -971,6 +926,343 @@
     </w:p>
     <w:p>
       <w:pPr>
+        <w:jc w:val="both"/>
+        <w:rPr>
+          <w:rFonts w:ascii="Arial" w:hAnsi="Arial" w:cs="Arial"/>
+          <w:color w:val="000000"/>
+          <w:szCs w:val="27"/>
+          <w:shd w:val="clear" w:color="auto" w:fill="FFFFFF"/>
+        </w:rPr>
+      </w:pPr>
+      <w:r>
+        <w:rPr>
+          <w:rFonts w:ascii="Arial" w:hAnsi="Arial" w:cs="Arial"/>
+          <w:color w:val="000000"/>
+          <w:szCs w:val="27"/>
+          <w:shd w:val="clear" w:color="auto" w:fill="FFFFFF"/>
+        </w:rPr>
+        <w:t xml:space="preserve">Um </w:t>
+      </w:r>
+      <w:r>
+        <w:rPr>
+          <w:rFonts w:ascii="Arial" w:hAnsi="Arial" w:cs="Arial"/>
+          <w:i/>
+          <w:color w:val="000000"/>
+          <w:szCs w:val="27"/>
+          <w:shd w:val="clear" w:color="auto" w:fill="FFFFFF"/>
+        </w:rPr>
+        <w:t>Web Service</w:t>
+      </w:r>
+      <w:r>
+        <w:rPr>
+          <w:rFonts w:ascii="Arial" w:hAnsi="Arial" w:cs="Arial"/>
+          <w:color w:val="000000"/>
+          <w:szCs w:val="27"/>
+          <w:shd w:val="clear" w:color="auto" w:fill="FFFFFF"/>
+        </w:rPr>
+        <w:t xml:space="preserve"> é um sistema de </w:t>
+      </w:r>
+      <w:r>
+        <w:rPr>
+          <w:rFonts w:ascii="Arial" w:hAnsi="Arial" w:cs="Arial"/>
+          <w:i/>
+          <w:color w:val="000000"/>
+          <w:szCs w:val="27"/>
+          <w:shd w:val="clear" w:color="auto" w:fill="FFFFFF"/>
+        </w:rPr>
+        <w:t>software</w:t>
+      </w:r>
+      <w:r>
+        <w:rPr>
+          <w:rFonts w:ascii="Arial" w:hAnsi="Arial" w:cs="Arial"/>
+          <w:color w:val="000000"/>
+          <w:szCs w:val="27"/>
+          <w:shd w:val="clear" w:color="auto" w:fill="FFFFFF"/>
+        </w:rPr>
+        <w:t xml:space="preserve"> projetado para suportar a interação </w:t>
+      </w:r>
+      <w:proofErr w:type="spellStart"/>
+      <w:r>
+        <w:rPr>
+          <w:rFonts w:ascii="Arial" w:hAnsi="Arial" w:cs="Arial"/>
+          <w:color w:val="000000"/>
+          <w:szCs w:val="27"/>
+          <w:shd w:val="clear" w:color="auto" w:fill="FFFFFF"/>
+        </w:rPr>
+        <w:t>interoperável</w:t>
+      </w:r>
+      <w:proofErr w:type="spellEnd"/>
+      <w:r>
+        <w:rPr>
+          <w:rFonts w:ascii="Arial" w:hAnsi="Arial" w:cs="Arial"/>
+          <w:color w:val="000000"/>
+          <w:szCs w:val="27"/>
+          <w:shd w:val="clear" w:color="auto" w:fill="FFFFFF"/>
+        </w:rPr>
+        <w:t xml:space="preserve"> máquina a máquina sobre uma rede. Possui uma interface descrita em um formato processável por máquina, especificamente WSDL (Web Services </w:t>
+      </w:r>
+      <w:proofErr w:type="spellStart"/>
+      <w:r>
+        <w:rPr>
+          <w:rFonts w:ascii="Arial" w:hAnsi="Arial" w:cs="Arial"/>
+          <w:color w:val="000000"/>
+          <w:szCs w:val="27"/>
+          <w:shd w:val="clear" w:color="auto" w:fill="FFFFFF"/>
+        </w:rPr>
+        <w:t>Definition</w:t>
+      </w:r>
+      <w:proofErr w:type="spellEnd"/>
+      <w:r>
+        <w:rPr>
+          <w:rFonts w:ascii="Arial" w:hAnsi="Arial" w:cs="Arial"/>
+          <w:color w:val="000000"/>
+          <w:szCs w:val="27"/>
+          <w:shd w:val="clear" w:color="auto" w:fill="FFFFFF"/>
+        </w:rPr>
+        <w:t xml:space="preserve"> </w:t>
+      </w:r>
+      <w:proofErr w:type="spellStart"/>
+      <w:r>
+        <w:rPr>
+          <w:rFonts w:ascii="Arial" w:hAnsi="Arial" w:cs="Arial"/>
+          <w:color w:val="000000"/>
+          <w:szCs w:val="27"/>
+          <w:shd w:val="clear" w:color="auto" w:fill="FFFFFF"/>
+        </w:rPr>
+        <w:t>Language</w:t>
+      </w:r>
+      <w:proofErr w:type="spellEnd"/>
+      <w:r>
+        <w:rPr>
+          <w:rFonts w:ascii="Arial" w:hAnsi="Arial" w:cs="Arial"/>
+          <w:color w:val="000000"/>
+          <w:szCs w:val="27"/>
+          <w:shd w:val="clear" w:color="auto" w:fill="FFFFFF"/>
+        </w:rPr>
+        <w:t xml:space="preserve">). Outros sistemas interagem com um </w:t>
+      </w:r>
+      <w:r>
+        <w:rPr>
+          <w:rFonts w:ascii="Arial" w:hAnsi="Arial" w:cs="Arial"/>
+          <w:i/>
+          <w:color w:val="000000"/>
+          <w:szCs w:val="27"/>
+          <w:shd w:val="clear" w:color="auto" w:fill="FFFFFF"/>
+        </w:rPr>
+        <w:t>Web Service</w:t>
+      </w:r>
+      <w:r>
+        <w:rPr>
+          <w:rFonts w:ascii="Arial" w:hAnsi="Arial" w:cs="Arial"/>
+          <w:color w:val="000000"/>
+          <w:szCs w:val="27"/>
+          <w:shd w:val="clear" w:color="auto" w:fill="FFFFFF"/>
+        </w:rPr>
+        <w:t xml:space="preserve"> utilizando mensagens de acordo com um padrão, tipicamente utilizando HTTP (</w:t>
+      </w:r>
+      <w:proofErr w:type="spellStart"/>
+      <w:r>
+        <w:rPr>
+          <w:rFonts w:ascii="Arial" w:hAnsi="Arial" w:cs="Arial"/>
+          <w:color w:val="000000"/>
+          <w:szCs w:val="27"/>
+          <w:shd w:val="clear" w:color="auto" w:fill="FFFFFF"/>
+        </w:rPr>
+        <w:t>HyperText</w:t>
+      </w:r>
+      <w:proofErr w:type="spellEnd"/>
+    </w:p>
+    <w:p>
+      <w:pPr>
+        <w:jc w:val="both"/>
+        <w:rPr>
+          <w:rFonts w:ascii="Arial" w:hAnsi="Arial" w:cs="Arial"/>
+          <w:color w:val="000000"/>
+          <w:szCs w:val="27"/>
+          <w:shd w:val="clear" w:color="auto" w:fill="FFFFFF"/>
+        </w:rPr>
+      </w:pPr>
+      <w:proofErr w:type="spellStart"/>
+      <w:r>
+        <w:rPr>
+          <w:rFonts w:ascii="Arial" w:hAnsi="Arial" w:cs="Arial"/>
+          <w:color w:val="000000"/>
+          <w:szCs w:val="27"/>
+          <w:shd w:val="clear" w:color="auto" w:fill="FFFFFF"/>
+        </w:rPr>
+        <w:t>Transfer</w:t>
+      </w:r>
+      <w:proofErr w:type="spellEnd"/>
+      <w:r>
+        <w:rPr>
+          <w:rFonts w:ascii="Arial" w:hAnsi="Arial" w:cs="Arial"/>
+          <w:color w:val="000000"/>
+          <w:szCs w:val="27"/>
+          <w:shd w:val="clear" w:color="auto" w:fill="FFFFFF"/>
+        </w:rPr>
+        <w:t xml:space="preserve"> </w:t>
+      </w:r>
+      <w:proofErr w:type="spellStart"/>
+      <w:r>
+        <w:rPr>
+          <w:rFonts w:ascii="Arial" w:hAnsi="Arial" w:cs="Arial"/>
+          <w:color w:val="000000"/>
+          <w:szCs w:val="27"/>
+          <w:shd w:val="clear" w:color="auto" w:fill="FFFFFF"/>
+        </w:rPr>
+        <w:t>Protocol</w:t>
+      </w:r>
+      <w:proofErr w:type="spellEnd"/>
+      <w:r>
+        <w:rPr>
+          <w:rFonts w:ascii="Arial" w:hAnsi="Arial" w:cs="Arial"/>
+          <w:color w:val="000000"/>
+          <w:szCs w:val="27"/>
+          <w:shd w:val="clear" w:color="auto" w:fill="FFFFFF"/>
+        </w:rPr>
+        <w:t>) com uma serialização de XML (</w:t>
+      </w:r>
+      <w:proofErr w:type="spellStart"/>
+      <w:r>
+        <w:rPr>
+          <w:rFonts w:ascii="Arial" w:hAnsi="Arial" w:cs="Arial"/>
+          <w:color w:val="000000"/>
+          <w:szCs w:val="27"/>
+          <w:shd w:val="clear" w:color="auto" w:fill="FFFFFF"/>
+        </w:rPr>
+        <w:t>Extensible</w:t>
+      </w:r>
+      <w:proofErr w:type="spellEnd"/>
+      <w:r>
+        <w:rPr>
+          <w:rFonts w:ascii="Arial" w:hAnsi="Arial" w:cs="Arial"/>
+          <w:color w:val="000000"/>
+          <w:szCs w:val="27"/>
+          <w:shd w:val="clear" w:color="auto" w:fill="FFFFFF"/>
+        </w:rPr>
+        <w:t xml:space="preserve"> </w:t>
+      </w:r>
+      <w:proofErr w:type="spellStart"/>
+      <w:r>
+        <w:rPr>
+          <w:rFonts w:ascii="Arial" w:hAnsi="Arial" w:cs="Arial"/>
+          <w:color w:val="000000"/>
+          <w:szCs w:val="27"/>
+          <w:shd w:val="clear" w:color="auto" w:fill="FFFFFF"/>
+        </w:rPr>
+        <w:t>Markup</w:t>
+      </w:r>
+      <w:proofErr w:type="spellEnd"/>
+      <w:r>
+        <w:rPr>
+          <w:rFonts w:ascii="Arial" w:hAnsi="Arial" w:cs="Arial"/>
+          <w:color w:val="000000"/>
+          <w:szCs w:val="27"/>
+          <w:shd w:val="clear" w:color="auto" w:fill="FFFFFF"/>
+        </w:rPr>
+        <w:t xml:space="preserve"> </w:t>
+      </w:r>
+      <w:proofErr w:type="spellStart"/>
+      <w:r>
+        <w:rPr>
+          <w:rFonts w:ascii="Arial" w:hAnsi="Arial" w:cs="Arial"/>
+          <w:color w:val="000000"/>
+          <w:szCs w:val="27"/>
+          <w:shd w:val="clear" w:color="auto" w:fill="FFFFFF"/>
+        </w:rPr>
+        <w:t>Language</w:t>
+      </w:r>
+      <w:proofErr w:type="spellEnd"/>
+      <w:r>
+        <w:rPr>
+          <w:rFonts w:ascii="Arial" w:hAnsi="Arial" w:cs="Arial"/>
+          <w:color w:val="000000"/>
+          <w:szCs w:val="27"/>
+          <w:shd w:val="clear" w:color="auto" w:fill="FFFFFF"/>
+        </w:rPr>
+        <w:t xml:space="preserve">), além de outros padrões relacionados a </w:t>
+      </w:r>
+      <w:r>
+        <w:rPr>
+          <w:rFonts w:ascii="Arial" w:hAnsi="Arial" w:cs="Arial"/>
+          <w:i/>
+          <w:color w:val="000000"/>
+          <w:szCs w:val="27"/>
+          <w:shd w:val="clear" w:color="auto" w:fill="FFFFFF"/>
+        </w:rPr>
+        <w:t xml:space="preserve">Web </w:t>
+      </w:r>
+      <w:r>
+        <w:rPr>
+          <w:rFonts w:ascii="Arial" w:hAnsi="Arial" w:cs="Arial"/>
+          <w:color w:val="000000"/>
+          <w:szCs w:val="27"/>
+          <w:shd w:val="clear" w:color="auto" w:fill="FFFFFF"/>
+        </w:rPr>
+        <w:t xml:space="preserve">(W3c, 2004). </w:t>
+      </w:r>
+      <w:hyperlink r:id="rId5" w:history="1">
+        <w:r>
+          <w:rPr>
+            <w:rStyle w:val="Hyperlink"/>
+            <w:rFonts w:ascii="Arial" w:hAnsi="Arial" w:cs="Arial"/>
+            <w:szCs w:val="27"/>
+            <w:shd w:val="clear" w:color="auto" w:fill="FFFFFF"/>
+          </w:rPr>
+          <w:t>http://www.w3.org/TR/2004/NOTE-ws-gloss-20040211/</w:t>
+        </w:r>
+      </w:hyperlink>
+      <w:r>
+        <w:rPr>
+          <w:rFonts w:ascii="Arial" w:hAnsi="Arial" w:cs="Arial"/>
+          <w:color w:val="000000"/>
+          <w:szCs w:val="27"/>
+          <w:shd w:val="clear" w:color="auto" w:fill="FFFFFF"/>
+        </w:rPr>
+        <w:t xml:space="preserve">. </w:t>
+      </w:r>
+    </w:p>
+    <w:p>
+      <w:pPr>
+        <w:ind w:firstLine="708"/>
+        <w:jc w:val="both"/>
+        <w:rPr>
+          <w:rFonts w:ascii="Arial" w:hAnsi="Arial" w:cs="Arial"/>
+          <w:color w:val="000000"/>
+          <w:szCs w:val="27"/>
+          <w:shd w:val="clear" w:color="auto" w:fill="FFFFFF"/>
+        </w:rPr>
+      </w:pPr>
+      <w:r>
+        <w:rPr>
+          <w:rFonts w:ascii="Arial" w:hAnsi="Arial" w:cs="Arial"/>
+          <w:color w:val="000000"/>
+          <w:szCs w:val="27"/>
+          <w:shd w:val="clear" w:color="auto" w:fill="FFFFFF"/>
+        </w:rPr>
+        <w:t>Um serviço web fornece uma interface de serviço que permite aos clientes interagirem com servidores de uma maneira mais geral do que acontece com os navegadores web (COULOURIS; DOLLIMORE; KINDBERG, 2007 apud NASCIMENTO, 2013).</w:t>
+      </w:r>
+    </w:p>
+    <w:p>
+      <w:pPr>
+        <w:rPr>
+          <w:sz w:val="32"/>
+          <w:szCs w:val="32"/>
+        </w:rPr>
+      </w:pPr>
+      <w:bookmarkStart w:id="0" w:name="_GoBack"/>
+      <w:bookmarkEnd w:id="0"/>
+    </w:p>
+    <w:p>
+      <w:pPr>
+        <w:rPr>
+          <w:sz w:val="32"/>
+          <w:szCs w:val="32"/>
+        </w:rPr>
+      </w:pPr>
+    </w:p>
+    <w:p>
+      <w:pPr>
         <w:rPr>
           <w:sz w:val="32"/>
           <w:szCs w:val="32"/>
@@ -1041,6 +1333,7 @@
           <w:sz w:val="32"/>
           <w:szCs w:val="32"/>
         </w:rPr>
+        <w:lastRenderedPageBreak/>
         <w:tab/>
         <w:t>2.5</w:t>
       </w:r>
@@ -1195,7 +1488,7 @@
 </file>
 
 <file path=word/styles.xml><?xml version="1.0" encoding="utf-8"?>
-<w:styles xmlns:mc="http://schemas.openxmlformats.org/markup-compatibility/2006" xmlns:r="http://schemas.openxmlformats.org/officeDocument/2006/relationships" xmlns:w="http://schemas.openxmlformats.org/wordprocessingml/2006/main" xmlns:w14="http://schemas.microsoft.com/office/word/2010/wordml" mc:Ignorable="w14">
+<w:styles xmlns:mc="http://schemas.openxmlformats.org/markup-compatibility/2006" xmlns:r="http://schemas.openxmlformats.org/officeDocument/2006/relationships" xmlns:w="http://schemas.openxmlformats.org/wordprocessingml/2006/main" xmlns:w14="http://schemas.microsoft.com/office/word/2010/wordml" xmlns:w15="http://schemas.microsoft.com/office/word/2012/wordml" mc:Ignorable="w14 w15">
   <w:docDefaults>
     <w:rPrDefault>
       <w:rPr>
@@ -1207,156 +1500,381 @@
     </w:rPrDefault>
     <w:pPrDefault/>
   </w:docDefaults>
-  <w:latentStyles w:defLockedState="0" w:defUIPriority="99" w:defSemiHidden="1" w:defUnhideWhenUsed="1" w:defQFormat="0" w:count="276">
-    <w:lsdException w:name="Normal" w:semiHidden="0" w:uiPriority="0" w:unhideWhenUsed="0" w:qFormat="1"/>
-    <w:lsdException w:name="heading 1" w:semiHidden="0" w:uiPriority="9" w:unhideWhenUsed="0" w:qFormat="1"/>
-    <w:lsdException w:name="heading 2" w:uiPriority="9" w:qFormat="1"/>
-    <w:lsdException w:name="heading 3" w:uiPriority="9" w:qFormat="1"/>
-    <w:lsdException w:name="heading 4" w:uiPriority="9" w:qFormat="1"/>
-    <w:lsdException w:name="heading 5" w:uiPriority="9" w:qFormat="1"/>
-    <w:lsdException w:name="heading 6" w:uiPriority="9" w:qFormat="1"/>
-    <w:lsdException w:name="heading 7" w:uiPriority="9" w:qFormat="1"/>
-    <w:lsdException w:name="heading 8" w:uiPriority="9" w:qFormat="1"/>
-    <w:lsdException w:name="heading 9" w:uiPriority="9" w:qFormat="1"/>
-    <w:lsdException w:name="toc 1" w:uiPriority="39"/>
-    <w:lsdException w:name="toc 2" w:uiPriority="39"/>
-    <w:lsdException w:name="toc 3" w:uiPriority="39"/>
-    <w:lsdException w:name="toc 4" w:uiPriority="39"/>
-    <w:lsdException w:name="toc 5" w:uiPriority="39"/>
-    <w:lsdException w:name="toc 6" w:uiPriority="39"/>
-    <w:lsdException w:name="toc 7" w:uiPriority="39"/>
-    <w:lsdException w:name="toc 8" w:uiPriority="39"/>
-    <w:lsdException w:name="toc 9" w:uiPriority="39"/>
-    <w:lsdException w:name="caption" w:uiPriority="35" w:qFormat="1"/>
-    <w:lsdException w:name="Title" w:semiHidden="0" w:uiPriority="10" w:unhideWhenUsed="0" w:qFormat="1"/>
-    <w:lsdException w:name="Default Paragraph Font" w:uiPriority="1"/>
-    <w:lsdException w:name="Subtitle" w:semiHidden="0" w:uiPriority="11" w:unhideWhenUsed="0" w:qFormat="1"/>
-    <w:lsdException w:name="Strong" w:semiHidden="0" w:uiPriority="22" w:unhideWhenUsed="0" w:qFormat="1"/>
-    <w:lsdException w:name="Emphasis" w:semiHidden="0" w:uiPriority="20" w:unhideWhenUsed="0" w:qFormat="1"/>
-    <w:lsdException w:name="Table Grid" w:semiHidden="0" w:uiPriority="59" w:unhideWhenUsed="0"/>
-    <w:lsdException w:name="Placeholder Text" w:unhideWhenUsed="0"/>
-    <w:lsdException w:name="No Spacing" w:semiHidden="0" w:uiPriority="1" w:unhideWhenUsed="0" w:qFormat="1"/>
-    <w:lsdException w:name="Light Shading" w:semiHidden="0" w:uiPriority="60" w:unhideWhenUsed="0"/>
-    <w:lsdException w:name="Light List" w:semiHidden="0" w:uiPriority="61" w:unhideWhenUsed="0"/>
-    <w:lsdException w:name="Light Grid" w:semiHidden="0" w:uiPriority="62" w:unhideWhenUsed="0"/>
-    <w:lsdException w:name="Medium Shading 1" w:semiHidden="0" w:uiPriority="63" w:unhideWhenUsed="0"/>
-    <w:lsdException w:name="Medium Shading 2" w:semiHidden="0" w:uiPriority="64" w:unhideWhenUsed="0"/>
-    <w:lsdException w:name="Medium List 1" w:semiHidden="0" w:uiPriority="65" w:unhideWhenUsed="0"/>
-    <w:lsdException w:name="Medium List 2" w:semiHidden="0" w:uiPriority="66" w:unhideWhenUsed="0"/>
-    <w:lsdException w:name="Medium Grid 1" w:semiHidden="0" w:uiPriority="67" w:unhideWhenUsed="0"/>
-    <w:lsdException w:name="Medium Grid 2" w:semiHidden="0" w:uiPriority="68" w:unhideWhenUsed="0"/>
-    <w:lsdException w:name="Medium Grid 3" w:semiHidden="0" w:uiPriority="69" w:unhideWhenUsed="0"/>
-    <w:lsdException w:name="Dark List" w:semiHidden="0" w:uiPriority="70" w:unhideWhenUsed="0"/>
-    <w:lsdException w:name="Colorful Shading" w:semiHidden="0" w:uiPriority="71" w:unhideWhenUsed="0"/>
-    <w:lsdException w:name="Colorful List" w:semiHidden="0" w:uiPriority="72" w:unhideWhenUsed="0"/>
-    <w:lsdException w:name="Colorful Grid" w:semiHidden="0" w:uiPriority="73" w:unhideWhenUsed="0"/>
-    <w:lsdException w:name="Light Shading Accent 1" w:semiHidden="0" w:uiPriority="60" w:unhideWhenUsed="0"/>
-    <w:lsdException w:name="Light List Accent 1" w:semiHidden="0" w:uiPriority="61" w:unhideWhenUsed="0"/>
-    <w:lsdException w:name="Light Grid Accent 1" w:semiHidden="0" w:uiPriority="62" w:unhideWhenUsed="0"/>
-    <w:lsdException w:name="Medium Shading 1 Accent 1" w:semiHidden="0" w:uiPriority="63" w:unhideWhenUsed="0"/>
-    <w:lsdException w:name="Medium Shading 2 Accent 1" w:semiHidden="0" w:uiPriority="64" w:unhideWhenUsed="0"/>
-    <w:lsdException w:name="Medium List 1 Accent 1" w:semiHidden="0" w:uiPriority="65" w:unhideWhenUsed="0"/>
-    <w:lsdException w:name="Revision" w:unhideWhenUsed="0"/>
-    <w:lsdException w:name="List Paragraph" w:semiHidden="0" w:uiPriority="34" w:unhideWhenUsed="0" w:qFormat="1"/>
-    <w:lsdException w:name="Quote" w:semiHidden="0" w:uiPriority="29" w:unhideWhenUsed="0" w:qFormat="1"/>
-    <w:lsdException w:name="Intense Quote" w:semiHidden="0" w:uiPriority="30" w:unhideWhenUsed="0" w:qFormat="1"/>
-    <w:lsdException w:name="Medium List 2 Accent 1" w:semiHidden="0" w:uiPriority="66" w:unhideWhenUsed="0"/>
-    <w:lsdException w:name="Medium Grid 1 Accent 1" w:semiHidden="0" w:uiPriority="67" w:unhideWhenUsed="0"/>
-    <w:lsdException w:name="Medium Grid 2 Accent 1" w:semiHidden="0" w:uiPriority="68" w:unhideWhenUsed="0"/>
-    <w:lsdException w:name="Medium Grid 3 Accent 1" w:semiHidden="0" w:uiPriority="69" w:unhideWhenUsed="0"/>
-    <w:lsdException w:name="Dark List Accent 1" w:semiHidden="0" w:uiPriority="70" w:unhideWhenUsed="0"/>
-    <w:lsdException w:name="Colorful Shading Accent 1" w:semiHidden="0" w:uiPriority="71" w:unhideWhenUsed="0"/>
-    <w:lsdException w:name="Colorful List Accent 1" w:semiHidden="0" w:uiPriority="72" w:unhideWhenUsed="0"/>
-    <w:lsdException w:name="Colorful Grid Accent 1" w:semiHidden="0" w:uiPriority="73" w:unhideWhenUsed="0"/>
-    <w:lsdException w:name="Light Shading Accent 2" w:semiHidden="0" w:uiPriority="60" w:unhideWhenUsed="0"/>
-    <w:lsdException w:name="Light List Accent 2" w:semiHidden="0" w:uiPriority="61" w:unhideWhenUsed="0"/>
-    <w:lsdException w:name="Light Grid Accent 2" w:semiHidden="0" w:uiPriority="62" w:unhideWhenUsed="0"/>
-    <w:lsdException w:name="Medium Shading 1 Accent 2" w:semiHidden="0" w:uiPriority="63" w:unhideWhenUsed="0"/>
-    <w:lsdException w:name="Medium Shading 2 Accent 2" w:semiHidden="0" w:uiPriority="64" w:unhideWhenUsed="0"/>
-    <w:lsdException w:name="Medium List 1 Accent 2" w:semiHidden="0" w:uiPriority="65" w:unhideWhenUsed="0"/>
-    <w:lsdException w:name="Medium List 2 Accent 2" w:semiHidden="0" w:uiPriority="66" w:unhideWhenUsed="0"/>
-    <w:lsdException w:name="Medium Grid 1 Accent 2" w:semiHidden="0" w:uiPriority="67" w:unhideWhenUsed="0"/>
-    <w:lsdException w:name="Medium Grid 2 Accent 2" w:semiHidden="0" w:uiPriority="68" w:unhideWhenUsed="0"/>
-    <w:lsdException w:name="Medium Grid 3 Accent 2" w:semiHidden="0" w:uiPriority="69" w:unhideWhenUsed="0"/>
-    <w:lsdException w:name="Dark List Accent 2" w:semiHidden="0" w:uiPriority="70" w:unhideWhenUsed="0"/>
-    <w:lsdException w:name="Colorful Shading Accent 2" w:semiHidden="0" w:uiPriority="71" w:unhideWhenUsed="0"/>
-    <w:lsdException w:name="Colorful List Accent 2" w:semiHidden="0" w:uiPriority="72" w:unhideWhenUsed="0"/>
-    <w:lsdException w:name="Colorful Grid Accent 2" w:semiHidden="0" w:uiPriority="73" w:unhideWhenUsed="0"/>
-    <w:lsdException w:name="Light Shading Accent 3" w:semiHidden="0" w:uiPriority="60" w:unhideWhenUsed="0"/>
-    <w:lsdException w:name="Light List Accent 3" w:semiHidden="0" w:uiPriority="61" w:unhideWhenUsed="0"/>
-    <w:lsdException w:name="Light Grid Accent 3" w:semiHidden="0" w:uiPriority="62" w:unhideWhenUsed="0"/>
-    <w:lsdException w:name="Medium Shading 1 Accent 3" w:semiHidden="0" w:uiPriority="63" w:unhideWhenUsed="0"/>
-    <w:lsdException w:name="Medium Shading 2 Accent 3" w:semiHidden="0" w:uiPriority="64" w:unhideWhenUsed="0"/>
-    <w:lsdException w:name="Medium List 1 Accent 3" w:semiHidden="0" w:uiPriority="65" w:unhideWhenUsed="0"/>
-    <w:lsdException w:name="Medium List 2 Accent 3" w:semiHidden="0" w:uiPriority="66" w:unhideWhenUsed="0"/>
-    <w:lsdException w:name="Medium Grid 1 Accent 3" w:semiHidden="0" w:uiPriority="67" w:unhideWhenUsed="0"/>
-    <w:lsdException w:name="Medium Grid 2 Accent 3" w:semiHidden="0" w:uiPriority="68" w:unhideWhenUsed="0"/>
-    <w:lsdException w:name="Medium Grid 3 Accent 3" w:semiHidden="0" w:uiPriority="69" w:unhideWhenUsed="0"/>
-    <w:lsdException w:name="Dark List Accent 3" w:semiHidden="0" w:uiPriority="70" w:unhideWhenUsed="0"/>
-    <w:lsdException w:name="Colorful Shading Accent 3" w:semiHidden="0" w:uiPriority="71" w:unhideWhenUsed="0"/>
-    <w:lsdException w:name="Colorful List Accent 3" w:semiHidden="0" w:uiPriority="72" w:unhideWhenUsed="0"/>
-    <w:lsdException w:name="Colorful Grid Accent 3" w:semiHidden="0" w:uiPriority="73" w:unhideWhenUsed="0"/>
-    <w:lsdException w:name="Light Shading Accent 4" w:semiHidden="0" w:uiPriority="60" w:unhideWhenUsed="0"/>
-    <w:lsdException w:name="Light List Accent 4" w:semiHidden="0" w:uiPriority="61" w:unhideWhenUsed="0"/>
-    <w:lsdException w:name="Light Grid Accent 4" w:semiHidden="0" w:uiPriority="62" w:unhideWhenUsed="0"/>
-    <w:lsdException w:name="Medium Shading 1 Accent 4" w:semiHidden="0" w:uiPriority="63" w:unhideWhenUsed="0"/>
-    <w:lsdException w:name="Medium Shading 2 Accent 4" w:semiHidden="0" w:uiPriority="64" w:unhideWhenUsed="0"/>
-    <w:lsdException w:name="Medium List 1 Accent 4" w:semiHidden="0" w:uiPriority="65" w:unhideWhenUsed="0"/>
-    <w:lsdException w:name="Medium List 2 Accent 4" w:semiHidden="0" w:uiPriority="66" w:unhideWhenUsed="0"/>
-    <w:lsdException w:name="Medium Grid 1 Accent 4" w:semiHidden="0" w:uiPriority="67" w:unhideWhenUsed="0"/>
-    <w:lsdException w:name="Medium Grid 2 Accent 4" w:semiHidden="0" w:uiPriority="68" w:unhideWhenUsed="0"/>
-    <w:lsdException w:name="Medium Grid 3 Accent 4" w:semiHidden="0" w:uiPriority="69" w:unhideWhenUsed="0"/>
-    <w:lsdException w:name="Dark List Accent 4" w:semiHidden="0" w:uiPriority="70" w:unhideWhenUsed="0"/>
-    <w:lsdException w:name="Colorful Shading Accent 4" w:semiHidden="0" w:uiPriority="71" w:unhideWhenUsed="0"/>
-    <w:lsdException w:name="Colorful List Accent 4" w:semiHidden="0" w:uiPriority="72" w:unhideWhenUsed="0"/>
-    <w:lsdException w:name="Colorful Grid Accent 4" w:semiHidden="0" w:uiPriority="73" w:unhideWhenUsed="0"/>
-    <w:lsdException w:name="Light Shading Accent 5" w:semiHidden="0" w:uiPriority="60" w:unhideWhenUsed="0"/>
-    <w:lsdException w:name="Light List Accent 5" w:semiHidden="0" w:uiPriority="61" w:unhideWhenUsed="0"/>
-    <w:lsdException w:name="Light Grid Accent 5" w:semiHidden="0" w:uiPriority="62" w:unhideWhenUsed="0"/>
-    <w:lsdException w:name="Medium Shading 1 Accent 5" w:semiHidden="0" w:uiPriority="63" w:unhideWhenUsed="0"/>
-    <w:lsdException w:name="Medium Shading 2 Accent 5" w:semiHidden="0" w:uiPriority="64" w:unhideWhenUsed="0"/>
-    <w:lsdException w:name="Medium List 1 Accent 5" w:semiHidden="0" w:uiPriority="65" w:unhideWhenUsed="0"/>
-    <w:lsdException w:name="Medium List 2 Accent 5" w:semiHidden="0" w:uiPriority="66" w:unhideWhenUsed="0"/>
-    <w:lsdException w:name="Medium Grid 1 Accent 5" w:semiHidden="0" w:uiPriority="67" w:unhideWhenUsed="0"/>
-    <w:lsdException w:name="Medium Grid 2 Accent 5" w:semiHidden="0" w:uiPriority="68" w:unhideWhenUsed="0"/>
-    <w:lsdException w:name="Medium Grid 3 Accent 5" w:semiHidden="0" w:uiPriority="69" w:unhideWhenUsed="0"/>
-    <w:lsdException w:name="Dark List Accent 5" w:semiHidden="0" w:uiPriority="70" w:unhideWhenUsed="0"/>
-    <w:lsdException w:name="Colorful Shading Accent 5" w:semiHidden="0" w:uiPriority="71" w:unhideWhenUsed="0"/>
-    <w:lsdException w:name="Colorful List Accent 5" w:semiHidden="0" w:uiPriority="72" w:unhideWhenUsed="0"/>
-    <w:lsdException w:name="Colorful Grid Accent 5" w:semiHidden="0" w:uiPriority="73" w:unhideWhenUsed="0"/>
-    <w:lsdException w:name="Light Shading Accent 6" w:semiHidden="0" w:uiPriority="60" w:unhideWhenUsed="0"/>
-    <w:lsdException w:name="Light List Accent 6" w:semiHidden="0" w:uiPriority="61" w:unhideWhenUsed="0"/>
-    <w:lsdException w:name="Light Grid Accent 6" w:semiHidden="0" w:uiPriority="62" w:unhideWhenUsed="0"/>
-    <w:lsdException w:name="Medium Shading 1 Accent 6" w:semiHidden="0" w:uiPriority="63" w:unhideWhenUsed="0"/>
-    <w:lsdException w:name="Medium Shading 2 Accent 6" w:semiHidden="0" w:uiPriority="64" w:unhideWhenUsed="0"/>
-    <w:lsdException w:name="Medium List 1 Accent 6" w:semiHidden="0" w:uiPriority="65" w:unhideWhenUsed="0"/>
-    <w:lsdException w:name="Medium List 2 Accent 6" w:semiHidden="0" w:uiPriority="66" w:unhideWhenUsed="0"/>
-    <w:lsdException w:name="Medium Grid 1 Accent 6" w:semiHidden="0" w:uiPriority="67" w:unhideWhenUsed="0"/>
-    <w:lsdException w:name="Medium Grid 2 Accent 6" w:semiHidden="0" w:uiPriority="68" w:unhideWhenUsed="0"/>
-    <w:lsdException w:name="Medium Grid 3 Accent 6" w:semiHidden="0" w:uiPriority="69" w:unhideWhenUsed="0"/>
-    <w:lsdException w:name="Dark List Accent 6" w:semiHidden="0" w:uiPriority="70" w:unhideWhenUsed="0"/>
-    <w:lsdException w:name="Colorful Shading Accent 6" w:semiHidden="0" w:uiPriority="71" w:unhideWhenUsed="0"/>
-    <w:lsdException w:name="Colorful List Accent 6" w:semiHidden="0" w:uiPriority="72" w:unhideWhenUsed="0"/>
-    <w:lsdException w:name="Colorful Grid Accent 6" w:semiHidden="0" w:uiPriority="73" w:unhideWhenUsed="0"/>
-    <w:lsdException w:name="Subtle Emphasis" w:semiHidden="0" w:uiPriority="19" w:unhideWhenUsed="0" w:qFormat="1"/>
-    <w:lsdException w:name="Intense Emphasis" w:semiHidden="0" w:uiPriority="21" w:unhideWhenUsed="0" w:qFormat="1"/>
-    <w:lsdException w:name="Subtle Reference" w:semiHidden="0" w:uiPriority="31" w:unhideWhenUsed="0" w:qFormat="1"/>
-    <w:lsdException w:name="Intense Reference" w:semiHidden="0" w:uiPriority="32" w:unhideWhenUsed="0" w:qFormat="1"/>
-    <w:lsdException w:name="Book Title" w:semiHidden="0" w:uiPriority="33" w:unhideWhenUsed="0" w:qFormat="1"/>
-    <w:lsdException w:name="Bibliography" w:uiPriority="37"/>
-    <w:lsdException w:name="TOC Heading" w:uiPriority="39" w:qFormat="1"/>
+  <w:latentStyles w:defLockedState="0" w:defUIPriority="99" w:defSemiHidden="0" w:defUnhideWhenUsed="0" w:defQFormat="0" w:count="371">
+    <w:lsdException w:name="Normal" w:uiPriority="0" w:qFormat="1"/>
+    <w:lsdException w:name="heading 1" w:uiPriority="9" w:qFormat="1"/>
+    <w:lsdException w:name="heading 2" w:semiHidden="1" w:uiPriority="9" w:unhideWhenUsed="1" w:qFormat="1"/>
+    <w:lsdException w:name="heading 3" w:semiHidden="1" w:uiPriority="9" w:unhideWhenUsed="1" w:qFormat="1"/>
+    <w:lsdException w:name="heading 4" w:semiHidden="1" w:uiPriority="9" w:unhideWhenUsed="1" w:qFormat="1"/>
+    <w:lsdException w:name="heading 5" w:semiHidden="1" w:uiPriority="9" w:unhideWhenUsed="1" w:qFormat="1"/>
+    <w:lsdException w:name="heading 6" w:semiHidden="1" w:uiPriority="9" w:unhideWhenUsed="1" w:qFormat="1"/>
+    <w:lsdException w:name="heading 7" w:semiHidden="1" w:uiPriority="9" w:unhideWhenUsed="1" w:qFormat="1"/>
+    <w:lsdException w:name="heading 8" w:semiHidden="1" w:uiPriority="9" w:unhideWhenUsed="1" w:qFormat="1"/>
+    <w:lsdException w:name="heading 9" w:semiHidden="1" w:uiPriority="9" w:unhideWhenUsed="1" w:qFormat="1"/>
+    <w:lsdException w:name="index 1" w:semiHidden="1" w:unhideWhenUsed="1"/>
+    <w:lsdException w:name="index 2" w:semiHidden="1" w:unhideWhenUsed="1"/>
+    <w:lsdException w:name="index 3" w:semiHidden="1" w:unhideWhenUsed="1"/>
+    <w:lsdException w:name="index 4" w:semiHidden="1" w:unhideWhenUsed="1"/>
+    <w:lsdException w:name="index 5" w:semiHidden="1" w:unhideWhenUsed="1"/>
+    <w:lsdException w:name="index 6" w:semiHidden="1" w:unhideWhenUsed="1"/>
+    <w:lsdException w:name="index 7" w:semiHidden="1" w:unhideWhenUsed="1"/>
+    <w:lsdException w:name="index 8" w:semiHidden="1" w:unhideWhenUsed="1"/>
+    <w:lsdException w:name="index 9" w:semiHidden="1" w:unhideWhenUsed="1"/>
+    <w:lsdException w:name="toc 1" w:semiHidden="1" w:uiPriority="39" w:unhideWhenUsed="1"/>
+    <w:lsdException w:name="toc 2" w:semiHidden="1" w:uiPriority="39" w:unhideWhenUsed="1"/>
+    <w:lsdException w:name="toc 3" w:semiHidden="1" w:uiPriority="39" w:unhideWhenUsed="1"/>
+    <w:lsdException w:name="toc 4" w:semiHidden="1" w:uiPriority="39" w:unhideWhenUsed="1"/>
+    <w:lsdException w:name="toc 5" w:semiHidden="1" w:uiPriority="39" w:unhideWhenUsed="1"/>
+    <w:lsdException w:name="toc 6" w:semiHidden="1" w:uiPriority="39" w:unhideWhenUsed="1"/>
+    <w:lsdException w:name="toc 7" w:semiHidden="1" w:uiPriority="39" w:unhideWhenUsed="1"/>
+    <w:lsdException w:name="toc 8" w:semiHidden="1" w:uiPriority="39" w:unhideWhenUsed="1"/>
+    <w:lsdException w:name="toc 9" w:semiHidden="1" w:uiPriority="39" w:unhideWhenUsed="1"/>
+    <w:lsdException w:name="Normal Indent" w:semiHidden="1" w:unhideWhenUsed="1"/>
+    <w:lsdException w:name="footnote text" w:semiHidden="1" w:unhideWhenUsed="1"/>
+    <w:lsdException w:name="annotation text" w:semiHidden="1" w:unhideWhenUsed="1"/>
+    <w:lsdException w:name="header" w:semiHidden="1" w:unhideWhenUsed="1"/>
+    <w:lsdException w:name="footer" w:semiHidden="1" w:unhideWhenUsed="1"/>
+    <w:lsdException w:name="index heading" w:semiHidden="1" w:unhideWhenUsed="1"/>
+    <w:lsdException w:name="caption" w:semiHidden="1" w:uiPriority="35" w:unhideWhenUsed="1" w:qFormat="1"/>
+    <w:lsdException w:name="table of figures" w:semiHidden="1" w:unhideWhenUsed="1"/>
+    <w:lsdException w:name="envelope address" w:semiHidden="1" w:unhideWhenUsed="1"/>
+    <w:lsdException w:name="envelope return" w:semiHidden="1" w:unhideWhenUsed="1"/>
+    <w:lsdException w:name="footnote reference" w:semiHidden="1" w:unhideWhenUsed="1"/>
+    <w:lsdException w:name="annotation reference" w:semiHidden="1" w:unhideWhenUsed="1"/>
+    <w:lsdException w:name="line number" w:semiHidden="1" w:unhideWhenUsed="1"/>
+    <w:lsdException w:name="page number" w:semiHidden="1" w:unhideWhenUsed="1"/>
+    <w:lsdException w:name="endnote reference" w:semiHidden="1" w:unhideWhenUsed="1"/>
+    <w:lsdException w:name="endnote text" w:semiHidden="1" w:unhideWhenUsed="1"/>
+    <w:lsdException w:name="table of authorities" w:semiHidden="1" w:unhideWhenUsed="1"/>
+    <w:lsdException w:name="macro" w:semiHidden="1" w:unhideWhenUsed="1"/>
+    <w:lsdException w:name="toa heading" w:semiHidden="1" w:unhideWhenUsed="1"/>
+    <w:lsdException w:name="List" w:semiHidden="1" w:unhideWhenUsed="1"/>
+    <w:lsdException w:name="List Bullet" w:semiHidden="1" w:unhideWhenUsed="1"/>
+    <w:lsdException w:name="List Number" w:semiHidden="1" w:unhideWhenUsed="1"/>
+    <w:lsdException w:name="List 2" w:semiHidden="1" w:unhideWhenUsed="1"/>
+    <w:lsdException w:name="List 3" w:semiHidden="1" w:unhideWhenUsed="1"/>
+    <w:lsdException w:name="List 4" w:semiHidden="1" w:unhideWhenUsed="1"/>
+    <w:lsdException w:name="List 5" w:semiHidden="1" w:unhideWhenUsed="1"/>
+    <w:lsdException w:name="List Bullet 2" w:semiHidden="1" w:unhideWhenUsed="1"/>
+    <w:lsdException w:name="List Bullet 3" w:semiHidden="1" w:unhideWhenUsed="1"/>
+    <w:lsdException w:name="List Bullet 4" w:semiHidden="1" w:unhideWhenUsed="1"/>
+    <w:lsdException w:name="List Bullet 5" w:semiHidden="1" w:unhideWhenUsed="1"/>
+    <w:lsdException w:name="List Number 2" w:semiHidden="1" w:unhideWhenUsed="1"/>
+    <w:lsdException w:name="List Number 3" w:semiHidden="1" w:unhideWhenUsed="1"/>
+    <w:lsdException w:name="List Number 4" w:semiHidden="1" w:unhideWhenUsed="1"/>
+    <w:lsdException w:name="List Number 5" w:semiHidden="1" w:unhideWhenUsed="1"/>
+    <w:lsdException w:name="Title" w:uiPriority="10" w:qFormat="1"/>
+    <w:lsdException w:name="Closing" w:semiHidden="1" w:unhideWhenUsed="1"/>
+    <w:lsdException w:name="Signature" w:semiHidden="1" w:unhideWhenUsed="1"/>
+    <w:lsdException w:name="Default Paragraph Font" w:semiHidden="1" w:uiPriority="1" w:unhideWhenUsed="1"/>
+    <w:lsdException w:name="Body Text" w:semiHidden="1" w:unhideWhenUsed="1"/>
+    <w:lsdException w:name="Body Text Indent" w:semiHidden="1" w:unhideWhenUsed="1"/>
+    <w:lsdException w:name="List Continue" w:semiHidden="1" w:unhideWhenUsed="1"/>
+    <w:lsdException w:name="List Continue 2" w:semiHidden="1" w:unhideWhenUsed="1"/>
+    <w:lsdException w:name="List Continue 3" w:semiHidden="1" w:unhideWhenUsed="1"/>
+    <w:lsdException w:name="List Continue 4" w:semiHidden="1" w:unhideWhenUsed="1"/>
+    <w:lsdException w:name="List Continue 5" w:semiHidden="1" w:unhideWhenUsed="1"/>
+    <w:lsdException w:name="Message Header" w:semiHidden="1" w:unhideWhenUsed="1"/>
+    <w:lsdException w:name="Subtitle" w:uiPriority="11" w:qFormat="1"/>
+    <w:lsdException w:name="Salutation" w:semiHidden="1" w:unhideWhenUsed="1"/>
+    <w:lsdException w:name="Date" w:semiHidden="1" w:unhideWhenUsed="1"/>
+    <w:lsdException w:name="Body Text First Indent" w:semiHidden="1" w:unhideWhenUsed="1"/>
+    <w:lsdException w:name="Body Text First Indent 2" w:semiHidden="1" w:unhideWhenUsed="1"/>
+    <w:lsdException w:name="Note Heading" w:semiHidden="1" w:unhideWhenUsed="1"/>
+    <w:lsdException w:name="Body Text 2" w:semiHidden="1" w:unhideWhenUsed="1"/>
+    <w:lsdException w:name="Body Text 3" w:semiHidden="1" w:unhideWhenUsed="1"/>
+    <w:lsdException w:name="Body Text Indent 2" w:semiHidden="1" w:unhideWhenUsed="1"/>
+    <w:lsdException w:name="Body Text Indent 3" w:semiHidden="1" w:unhideWhenUsed="1"/>
+    <w:lsdException w:name="Block Text" w:semiHidden="1" w:unhideWhenUsed="1"/>
+    <w:lsdException w:name="Hyperlink" w:semiHidden="1" w:unhideWhenUsed="1"/>
+    <w:lsdException w:name="FollowedHyperlink" w:semiHidden="1" w:unhideWhenUsed="1"/>
+    <w:lsdException w:name="Strong" w:uiPriority="22" w:qFormat="1"/>
+    <w:lsdException w:name="Emphasis" w:uiPriority="20" w:qFormat="1"/>
+    <w:lsdException w:name="Document Map" w:semiHidden="1" w:unhideWhenUsed="1"/>
+    <w:lsdException w:name="Plain Text" w:semiHidden="1" w:unhideWhenUsed="1"/>
+    <w:lsdException w:name="E-mail Signature" w:semiHidden="1" w:unhideWhenUsed="1"/>
+    <w:lsdException w:name="HTML Top of Form" w:semiHidden="1" w:unhideWhenUsed="1"/>
+    <w:lsdException w:name="HTML Bottom of Form" w:semiHidden="1" w:unhideWhenUsed="1"/>
+    <w:lsdException w:name="Normal (Web)" w:semiHidden="1" w:unhideWhenUsed="1"/>
+    <w:lsdException w:name="HTML Acronym" w:semiHidden="1" w:unhideWhenUsed="1"/>
+    <w:lsdException w:name="HTML Address" w:semiHidden="1" w:unhideWhenUsed="1"/>
+    <w:lsdException w:name="HTML Cite" w:semiHidden="1" w:unhideWhenUsed="1"/>
+    <w:lsdException w:name="HTML Code" w:semiHidden="1" w:unhideWhenUsed="1"/>
+    <w:lsdException w:name="HTML Definition" w:semiHidden="1" w:unhideWhenUsed="1"/>
+    <w:lsdException w:name="HTML Keyboard" w:semiHidden="1" w:unhideWhenUsed="1"/>
+    <w:lsdException w:name="HTML Preformatted" w:semiHidden="1" w:unhideWhenUsed="1"/>
+    <w:lsdException w:name="HTML Sample" w:semiHidden="1" w:unhideWhenUsed="1"/>
+    <w:lsdException w:name="HTML Typewriter" w:semiHidden="1" w:unhideWhenUsed="1"/>
+    <w:lsdException w:name="HTML Variable" w:semiHidden="1" w:unhideWhenUsed="1"/>
+    <w:lsdException w:name="Normal Table" w:semiHidden="1" w:unhideWhenUsed="1"/>
+    <w:lsdException w:name="annotation subject" w:semiHidden="1" w:unhideWhenUsed="1"/>
+    <w:lsdException w:name="No List" w:semiHidden="1" w:unhideWhenUsed="1"/>
+    <w:lsdException w:name="Outline List 1" w:semiHidden="1" w:unhideWhenUsed="1"/>
+    <w:lsdException w:name="Outline List 2" w:semiHidden="1" w:unhideWhenUsed="1"/>
+    <w:lsdException w:name="Outline List 3" w:semiHidden="1" w:unhideWhenUsed="1"/>
+    <w:lsdException w:name="Table Simple 1" w:semiHidden="1" w:unhideWhenUsed="1"/>
+    <w:lsdException w:name="Table Simple 2" w:semiHidden="1" w:unhideWhenUsed="1"/>
+    <w:lsdException w:name="Table Simple 3" w:semiHidden="1" w:unhideWhenUsed="1"/>
+    <w:lsdException w:name="Table Classic 1" w:semiHidden="1" w:unhideWhenUsed="1"/>
+    <w:lsdException w:name="Table Classic 2" w:semiHidden="1" w:unhideWhenUsed="1"/>
+    <w:lsdException w:name="Table Classic 3" w:semiHidden="1" w:unhideWhenUsed="1"/>
+    <w:lsdException w:name="Table Classic 4" w:semiHidden="1" w:unhideWhenUsed="1"/>
+    <w:lsdException w:name="Table Colorful 1" w:semiHidden="1" w:unhideWhenUsed="1"/>
+    <w:lsdException w:name="Table Colorful 2" w:semiHidden="1" w:unhideWhenUsed="1"/>
+    <w:lsdException w:name="Table Colorful 3" w:semiHidden="1" w:unhideWhenUsed="1"/>
+    <w:lsdException w:name="Table Columns 1" w:semiHidden="1" w:unhideWhenUsed="1"/>
+    <w:lsdException w:name="Table Columns 2" w:semiHidden="1" w:unhideWhenUsed="1"/>
+    <w:lsdException w:name="Table Columns 3" w:semiHidden="1" w:unhideWhenUsed="1"/>
+    <w:lsdException w:name="Table Columns 4" w:semiHidden="1" w:unhideWhenUsed="1"/>
+    <w:lsdException w:name="Table Columns 5" w:semiHidden="1" w:unhideWhenUsed="1"/>
+    <w:lsdException w:name="Table Grid 1" w:semiHidden="1" w:unhideWhenUsed="1"/>
+    <w:lsdException w:name="Table Grid 2" w:semiHidden="1" w:unhideWhenUsed="1"/>
+    <w:lsdException w:name="Table Grid 3" w:semiHidden="1" w:unhideWhenUsed="1"/>
+    <w:lsdException w:name="Table Grid 4" w:semiHidden="1" w:unhideWhenUsed="1"/>
+    <w:lsdException w:name="Table Grid 5" w:semiHidden="1" w:unhideWhenUsed="1"/>
+    <w:lsdException w:name="Table Grid 6" w:semiHidden="1" w:unhideWhenUsed="1"/>
+    <w:lsdException w:name="Table Grid 7" w:semiHidden="1" w:unhideWhenUsed="1"/>
+    <w:lsdException w:name="Table Grid 8" w:semiHidden="1" w:unhideWhenUsed="1"/>
+    <w:lsdException w:name="Table List 1" w:semiHidden="1" w:unhideWhenUsed="1"/>
+    <w:lsdException w:name="Table List 2" w:semiHidden="1" w:unhideWhenUsed="1"/>
+    <w:lsdException w:name="Table List 3" w:semiHidden="1" w:unhideWhenUsed="1"/>
+    <w:lsdException w:name="Table List 4" w:semiHidden="1" w:unhideWhenUsed="1"/>
+    <w:lsdException w:name="Table List 5" w:semiHidden="1" w:unhideWhenUsed="1"/>
+    <w:lsdException w:name="Table List 6" w:semiHidden="1" w:unhideWhenUsed="1"/>
+    <w:lsdException w:name="Table List 7" w:semiHidden="1" w:unhideWhenUsed="1"/>
+    <w:lsdException w:name="Table List 8" w:semiHidden="1" w:unhideWhenUsed="1"/>
+    <w:lsdException w:name="Table 3D effects 1" w:semiHidden="1" w:unhideWhenUsed="1"/>
+    <w:lsdException w:name="Table 3D effects 2" w:semiHidden="1" w:unhideWhenUsed="1"/>
+    <w:lsdException w:name="Table 3D effects 3" w:semiHidden="1" w:unhideWhenUsed="1"/>
+    <w:lsdException w:name="Table Contemporary" w:semiHidden="1" w:unhideWhenUsed="1"/>
+    <w:lsdException w:name="Table Elegant" w:semiHidden="1" w:unhideWhenUsed="1"/>
+    <w:lsdException w:name="Table Professional" w:semiHidden="1" w:unhideWhenUsed="1"/>
+    <w:lsdException w:name="Table Subtle 1" w:semiHidden="1" w:unhideWhenUsed="1"/>
+    <w:lsdException w:name="Table Subtle 2" w:semiHidden="1" w:unhideWhenUsed="1"/>
+    <w:lsdException w:name="Table Web 1" w:semiHidden="1" w:unhideWhenUsed="1"/>
+    <w:lsdException w:name="Table Web 2" w:semiHidden="1" w:unhideWhenUsed="1"/>
+    <w:lsdException w:name="Table Web 3" w:semiHidden="1" w:unhideWhenUsed="1"/>
+    <w:lsdException w:name="Balloon Text" w:semiHidden="1" w:unhideWhenUsed="1"/>
+    <w:lsdException w:name="Table Grid" w:uiPriority="59"/>
+    <w:lsdException w:name="Table Theme" w:semiHidden="1" w:unhideWhenUsed="1"/>
+    <w:lsdException w:name="Placeholder Text" w:semiHidden="1"/>
+    <w:lsdException w:name="No Spacing" w:uiPriority="1" w:qFormat="1"/>
+    <w:lsdException w:name="Light Shading" w:uiPriority="60"/>
+    <w:lsdException w:name="Light List" w:uiPriority="61"/>
+    <w:lsdException w:name="Light Grid" w:uiPriority="62"/>
+    <w:lsdException w:name="Medium Shading 1" w:uiPriority="63"/>
+    <w:lsdException w:name="Medium Shading 2" w:uiPriority="64"/>
+    <w:lsdException w:name="Medium List 1" w:uiPriority="65"/>
+    <w:lsdException w:name="Medium List 2" w:uiPriority="66"/>
+    <w:lsdException w:name="Medium Grid 1" w:uiPriority="67"/>
+    <w:lsdException w:name="Medium Grid 2" w:uiPriority="68"/>
+    <w:lsdException w:name="Medium Grid 3" w:uiPriority="69"/>
+    <w:lsdException w:name="Dark List" w:uiPriority="70"/>
+    <w:lsdException w:name="Colorful Shading" w:uiPriority="71"/>
+    <w:lsdException w:name="Colorful List" w:uiPriority="72"/>
+    <w:lsdException w:name="Colorful Grid" w:uiPriority="73"/>
+    <w:lsdException w:name="Light Shading Accent 1" w:uiPriority="60"/>
+    <w:lsdException w:name="Light List Accent 1" w:uiPriority="61"/>
+    <w:lsdException w:name="Light Grid Accent 1" w:uiPriority="62"/>
+    <w:lsdException w:name="Medium Shading 1 Accent 1" w:uiPriority="63"/>
+    <w:lsdException w:name="Medium Shading 2 Accent 1" w:uiPriority="64"/>
+    <w:lsdException w:name="Medium List 1 Accent 1" w:uiPriority="65"/>
+    <w:lsdException w:name="Revision" w:semiHidden="1"/>
+    <w:lsdException w:name="List Paragraph" w:uiPriority="34" w:qFormat="1"/>
+    <w:lsdException w:name="Quote" w:uiPriority="29" w:qFormat="1"/>
+    <w:lsdException w:name="Intense Quote" w:uiPriority="30" w:qFormat="1"/>
+    <w:lsdException w:name="Medium List 2 Accent 1" w:uiPriority="66"/>
+    <w:lsdException w:name="Medium Grid 1 Accent 1" w:uiPriority="67"/>
+    <w:lsdException w:name="Medium Grid 2 Accent 1" w:uiPriority="68"/>
+    <w:lsdException w:name="Medium Grid 3 Accent 1" w:uiPriority="69"/>
+    <w:lsdException w:name="Dark List Accent 1" w:uiPriority="70"/>
+    <w:lsdException w:name="Colorful Shading Accent 1" w:uiPriority="71"/>
+    <w:lsdException w:name="Colorful List Accent 1" w:uiPriority="72"/>
+    <w:lsdException w:name="Colorful Grid Accent 1" w:uiPriority="73"/>
+    <w:lsdException w:name="Light Shading Accent 2" w:uiPriority="60"/>
+    <w:lsdException w:name="Light List Accent 2" w:uiPriority="61"/>
+    <w:lsdException w:name="Light Grid Accent 2" w:uiPriority="62"/>
+    <w:lsdException w:name="Medium Shading 1 Accent 2" w:uiPriority="63"/>
+    <w:lsdException w:name="Medium Shading 2 Accent 2" w:uiPriority="64"/>
+    <w:lsdException w:name="Medium List 1 Accent 2" w:uiPriority="65"/>
+    <w:lsdException w:name="Medium List 2 Accent 2" w:uiPriority="66"/>
+    <w:lsdException w:name="Medium Grid 1 Accent 2" w:uiPriority="67"/>
+    <w:lsdException w:name="Medium Grid 2 Accent 2" w:uiPriority="68"/>
+    <w:lsdException w:name="Medium Grid 3 Accent 2" w:uiPriority="69"/>
+    <w:lsdException w:name="Dark List Accent 2" w:uiPriority="70"/>
+    <w:lsdException w:name="Colorful Shading Accent 2" w:uiPriority="71"/>
+    <w:lsdException w:name="Colorful List Accent 2" w:uiPriority="72"/>
+    <w:lsdException w:name="Colorful Grid Accent 2" w:uiPriority="73"/>
+    <w:lsdException w:name="Light Shading Accent 3" w:uiPriority="60"/>
+    <w:lsdException w:name="Light List Accent 3" w:uiPriority="61"/>
+    <w:lsdException w:name="Light Grid Accent 3" w:uiPriority="62"/>
+    <w:lsdException w:name="Medium Shading 1 Accent 3" w:uiPriority="63"/>
+    <w:lsdException w:name="Medium Shading 2 Accent 3" w:uiPriority="64"/>
+    <w:lsdException w:name="Medium List 1 Accent 3" w:uiPriority="65"/>
+    <w:lsdException w:name="Medium List 2 Accent 3" w:uiPriority="66"/>
+    <w:lsdException w:name="Medium Grid 1 Accent 3" w:uiPriority="67"/>
+    <w:lsdException w:name="Medium Grid 2 Accent 3" w:uiPriority="68"/>
+    <w:lsdException w:name="Medium Grid 3 Accent 3" w:uiPriority="69"/>
+    <w:lsdException w:name="Dark List Accent 3" w:uiPriority="70"/>
+    <w:lsdException w:name="Colorful Shading Accent 3" w:uiPriority="71"/>
+    <w:lsdException w:name="Colorful List Accent 3" w:uiPriority="72"/>
+    <w:lsdException w:name="Colorful Grid Accent 3" w:uiPriority="73"/>
+    <w:lsdException w:name="Light Shading Accent 4" w:uiPriority="60"/>
+    <w:lsdException w:name="Light List Accent 4" w:uiPriority="61"/>
+    <w:lsdException w:name="Light Grid Accent 4" w:uiPriority="62"/>
+    <w:lsdException w:name="Medium Shading 1 Accent 4" w:uiPriority="63"/>
+    <w:lsdException w:name="Medium Shading 2 Accent 4" w:uiPriority="64"/>
+    <w:lsdException w:name="Medium List 1 Accent 4" w:uiPriority="65"/>
+    <w:lsdException w:name="Medium List 2 Accent 4" w:uiPriority="66"/>
+    <w:lsdException w:name="Medium Grid 1 Accent 4" w:uiPriority="67"/>
+    <w:lsdException w:name="Medium Grid 2 Accent 4" w:uiPriority="68"/>
+    <w:lsdException w:name="Medium Grid 3 Accent 4" w:uiPriority="69"/>
+    <w:lsdException w:name="Dark List Accent 4" w:uiPriority="70"/>
+    <w:lsdException w:name="Colorful Shading Accent 4" w:uiPriority="71"/>
+    <w:lsdException w:name="Colorful List Accent 4" w:uiPriority="72"/>
+    <w:lsdException w:name="Colorful Grid Accent 4" w:uiPriority="73"/>
+    <w:lsdException w:name="Light Shading Accent 5" w:uiPriority="60"/>
+    <w:lsdException w:name="Light List Accent 5" w:uiPriority="61"/>
+    <w:lsdException w:name="Light Grid Accent 5" w:uiPriority="62"/>
+    <w:lsdException w:name="Medium Shading 1 Accent 5" w:uiPriority="63"/>
+    <w:lsdException w:name="Medium Shading 2 Accent 5" w:uiPriority="64"/>
+    <w:lsdException w:name="Medium List 1 Accent 5" w:uiPriority="65"/>
+    <w:lsdException w:name="Medium List 2 Accent 5" w:uiPriority="66"/>
+    <w:lsdException w:name="Medium Grid 1 Accent 5" w:uiPriority="67"/>
+    <w:lsdException w:name="Medium Grid 2 Accent 5" w:uiPriority="68"/>
+    <w:lsdException w:name="Medium Grid 3 Accent 5" w:uiPriority="69"/>
+    <w:lsdException w:name="Dark List Accent 5" w:uiPriority="70"/>
+    <w:lsdException w:name="Colorful Shading Accent 5" w:uiPriority="71"/>
+    <w:lsdException w:name="Colorful List Accent 5" w:uiPriority="72"/>
+    <w:lsdException w:name="Colorful Grid Accent 5" w:uiPriority="73"/>
+    <w:lsdException w:name="Light Shading Accent 6" w:uiPriority="60"/>
+    <w:lsdException w:name="Light List Accent 6" w:uiPriority="61"/>
+    <w:lsdException w:name="Light Grid Accent 6" w:uiPriority="62"/>
+    <w:lsdException w:name="Medium Shading 1 Accent 6" w:uiPriority="63"/>
+    <w:lsdException w:name="Medium Shading 2 Accent 6" w:uiPriority="64"/>
+    <w:lsdException w:name="Medium List 1 Accent 6" w:uiPriority="65"/>
+    <w:lsdException w:name="Medium List 2 Accent 6" w:uiPriority="66"/>
+    <w:lsdException w:name="Medium Grid 1 Accent 6" w:uiPriority="67"/>
+    <w:lsdException w:name="Medium Grid 2 Accent 6" w:uiPriority="68"/>
+    <w:lsdException w:name="Medium Grid 3 Accent 6" w:uiPriority="69"/>
+    <w:lsdException w:name="Dark List Accent 6" w:uiPriority="70"/>
+    <w:lsdException w:name="Colorful Shading Accent 6" w:uiPriority="71"/>
+    <w:lsdException w:name="Colorful List Accent 6" w:uiPriority="72"/>
+    <w:lsdException w:name="Colorful Grid Accent 6" w:uiPriority="73"/>
+    <w:lsdException w:name="Subtle Emphasis" w:uiPriority="19" w:qFormat="1"/>
+    <w:lsdException w:name="Intense Emphasis" w:uiPriority="21" w:qFormat="1"/>
+    <w:lsdException w:name="Subtle Reference" w:uiPriority="31" w:qFormat="1"/>
+    <w:lsdException w:name="Intense Reference" w:uiPriority="32" w:qFormat="1"/>
+    <w:lsdException w:name="Book Title" w:uiPriority="33" w:qFormat="1"/>
+    <w:lsdException w:name="Bibliography" w:semiHidden="1" w:uiPriority="37" w:unhideWhenUsed="1"/>
+    <w:lsdException w:name="TOC Heading" w:semiHidden="1" w:uiPriority="39" w:unhideWhenUsed="1" w:qFormat="1"/>
+    <w:lsdException w:name="Grid Table 4" w:uiPriority="49"/>
+    <w:lsdException w:name="Grid Table 5 Dark" w:uiPriority="50"/>
+    <w:lsdException w:name="Grid Table 6 Colorful" w:uiPriority="51"/>
+    <w:lsdException w:name="Grid Table 7 Colorful" w:uiPriority="52"/>
+    <w:lsdException w:name="Grid Table 1 Light Accent 1" w:uiPriority="46"/>
+    <w:lsdException w:name="Grid Table 2 Accent 1" w:uiPriority="47"/>
+    <w:lsdException w:name="Grid Table 3 Accent 1" w:uiPriority="48"/>
+    <w:lsdException w:name="Grid Table 4 Accent 1" w:uiPriority="49"/>
+    <w:lsdException w:name="Grid Table 5 Dark Accent 1" w:uiPriority="50"/>
+    <w:lsdException w:name="Grid Table 6 Colorful Accent 1" w:uiPriority="51"/>
+    <w:lsdException w:name="Grid Table 7 Colorful Accent 1" w:uiPriority="52"/>
+    <w:lsdException w:name="Grid Table 1 Light Accent 2" w:uiPriority="46"/>
+    <w:lsdException w:name="Grid Table 2 Accent 2" w:uiPriority="47"/>
+    <w:lsdException w:name="Grid Table 3 Accent 2" w:uiPriority="48"/>
+    <w:lsdException w:name="Grid Table 4 Accent 2" w:uiPriority="49"/>
+    <w:lsdException w:name="Grid Table 5 Dark Accent 2" w:uiPriority="50"/>
+    <w:lsdException w:name="Grid Table 6 Colorful Accent 2" w:uiPriority="51"/>
+    <w:lsdException w:name="Grid Table 7 Colorful Accent 2" w:uiPriority="52"/>
+    <w:lsdException w:name="Grid Table 1 Light Accent 3" w:uiPriority="46"/>
+    <w:lsdException w:name="Grid Table 2 Accent 3" w:uiPriority="47"/>
+    <w:lsdException w:name="Grid Table 3 Accent 3" w:uiPriority="48"/>
+    <w:lsdException w:name="Grid Table 4 Accent 3" w:uiPriority="49"/>
+    <w:lsdException w:name="Grid Table 5 Dark Accent 3" w:uiPriority="50"/>
+    <w:lsdException w:name="Grid Table 6 Colorful Accent 3" w:uiPriority="51"/>
+    <w:lsdException w:name="Grid Table 7 Colorful Accent 3" w:uiPriority="52"/>
+    <w:lsdException w:name="Grid Table 1 Light Accent 4" w:uiPriority="46"/>
+    <w:lsdException w:name="Grid Table 2 Accent 4" w:uiPriority="47"/>
+    <w:lsdException w:name="Grid Table 3 Accent 4" w:uiPriority="48"/>
+    <w:lsdException w:name="Grid Table 4 Accent 4" w:uiPriority="49"/>
+    <w:lsdException w:name="Grid Table 5 Dark Accent 4" w:uiPriority="50"/>
+    <w:lsdException w:name="Grid Table 6 Colorful Accent 4" w:uiPriority="51"/>
+    <w:lsdException w:name="Grid Table 7 Colorful Accent 4" w:uiPriority="52"/>
+    <w:lsdException w:name="Grid Table 1 Light Accent 5" w:uiPriority="46"/>
+    <w:lsdException w:name="Grid Table 2 Accent 5" w:uiPriority="47"/>
+    <w:lsdException w:name="Grid Table 3 Accent 5" w:uiPriority="48"/>
+    <w:lsdException w:name="Grid Table 4 Accent 5" w:uiPriority="49"/>
+    <w:lsdException w:name="Grid Table 5 Dark Accent 5" w:uiPriority="50"/>
+    <w:lsdException w:name="Grid Table 6 Colorful Accent 5" w:uiPriority="51"/>
+    <w:lsdException w:name="Grid Table 7 Colorful Accent 5" w:uiPriority="52"/>
+    <w:lsdException w:name="Grid Table 1 Light Accent 6" w:uiPriority="46"/>
+    <w:lsdException w:name="Grid Table 2 Accent 6" w:uiPriority="47"/>
+    <w:lsdException w:name="Grid Table 3 Accent 6" w:uiPriority="48"/>
+    <w:lsdException w:name="Grid Table 4 Accent 6" w:uiPriority="49"/>
+    <w:lsdException w:name="Grid Table 5 Dark Accent 6" w:uiPriority="50"/>
+    <w:lsdException w:name="Grid Table 6 Colorful Accent 6" w:uiPriority="51"/>
+    <w:lsdException w:name="Grid Table 7 Colorful Accent 6" w:uiPriority="52"/>
+    <w:lsdException w:name="List Table 1 Light" w:uiPriority="46"/>
+    <w:lsdException w:name="List Table 2" w:uiPriority="47"/>
+    <w:lsdException w:name="List Table 3" w:uiPriority="48"/>
+    <w:lsdException w:name="List Table 4" w:uiPriority="49"/>
+    <w:lsdException w:name="List Table 5 Dark" w:uiPriority="50"/>
+    <w:lsdException w:name="List Table 6 Colorful" w:uiPriority="51"/>
+    <w:lsdException w:name="List Table 7 Colorful" w:uiPriority="52"/>
+    <w:lsdException w:name="List Table 1 Light Accent 1" w:uiPriority="46"/>
+    <w:lsdException w:name="List Table 2 Accent 1" w:uiPriority="47"/>
+    <w:lsdException w:name="List Table 3 Accent 1" w:uiPriority="48"/>
+    <w:lsdException w:name="List Table 4 Accent 1" w:uiPriority="49"/>
+    <w:lsdException w:name="List Table 5 Dark Accent 1" w:uiPriority="50"/>
+    <w:lsdException w:name="List Table 6 Colorful Accent 1" w:uiPriority="51"/>
+    <w:lsdException w:name="List Table 7 Colorful Accent 1" w:uiPriority="52"/>
+    <w:lsdException w:name="List Table 1 Light Accent 2" w:uiPriority="46"/>
+    <w:lsdException w:name="List Table 2 Accent 2" w:uiPriority="47"/>
+    <w:lsdException w:name="List Table 3 Accent 2" w:uiPriority="48"/>
+    <w:lsdException w:name="List Table 4 Accent 2" w:uiPriority="49"/>
+    <w:lsdException w:name="List Table 5 Dark Accent 2" w:uiPriority="50"/>
+    <w:lsdException w:name="List Table 6 Colorful Accent 2" w:uiPriority="51"/>
+    <w:lsdException w:name="List Table 7 Colorful Accent 2" w:uiPriority="52"/>
+    <w:lsdException w:name="List Table 1 Light Accent 3" w:uiPriority="46"/>
+    <w:lsdException w:name="List Table 2 Accent 3" w:uiPriority="47"/>
+    <w:lsdException w:name="List Table 3 Accent 3" w:uiPriority="48"/>
+    <w:lsdException w:name="List Table 4 Accent 3" w:uiPriority="49"/>
+    <w:lsdException w:name="List Table 5 Dark Accent 3" w:uiPriority="50"/>
+    <w:lsdException w:name="List Table 6 Colorful Accent 3" w:uiPriority="51"/>
+    <w:lsdException w:name="List Table 7 Colorful Accent 3" w:uiPriority="52"/>
+    <w:lsdException w:name="List Table 1 Light Accent 4" w:uiPriority="46"/>
+    <w:lsdException w:name="List Table 2 Accent 4" w:uiPriority="47"/>
+    <w:lsdException w:name="List Table 3 Accent 4" w:uiPriority="48"/>
+    <w:lsdException w:name="List Table 4 Accent 4" w:uiPriority="49"/>
+    <w:lsdException w:name="List Table 5 Dark Accent 4" w:uiPriority="50"/>
+    <w:lsdException w:name="List Table 6 Colorful Accent 4" w:uiPriority="51"/>
+    <w:lsdException w:name="List Table 7 Colorful Accent 4" w:uiPriority="52"/>
+    <w:lsdException w:name="List Table 1 Light Accent 5" w:uiPriority="46"/>
+    <w:lsdException w:name="List Table 2 Accent 5" w:uiPriority="47"/>
+    <w:lsdException w:name="List Table 3 Accent 5" w:uiPriority="48"/>
+    <w:lsdException w:name="List Table 4 Accent 5" w:uiPriority="49"/>
+    <w:lsdException w:name="List Table 5 Dark Accent 5" w:uiPriority="50"/>
+    <w:lsdException w:name="List Table 6 Colorful Accent 5" w:uiPriority="51"/>
+    <w:lsdException w:name="List Table 7 Colorful Accent 5" w:uiPriority="52"/>
+    <w:lsdException w:name="List Table 1 Light Accent 6" w:uiPriority="46"/>
+    <w:lsdException w:name="List Table 2 Accent 6" w:uiPriority="47"/>
+    <w:lsdException w:name="List Table 3 Accent 6" w:uiPriority="48"/>
+    <w:lsdException w:name="List Table 4 Accent 6" w:uiPriority="49"/>
+    <w:lsdException w:name="List Table 5 Dark Accent 6" w:uiPriority="50"/>
+    <w:lsdException w:name="List Table 6 Colorful Accent 6" w:uiPriority="51"/>
+    <w:lsdException w:name="List Table 7 Colorful Accent 6" w:uiPriority="52"/>
   </w:latentStyles>
   <w:style w:type="paragraph" w:default="1" w:styleId="Normal">
     <w:name w:val="Normal"/>
     <w:qFormat/>
   </w:style>
-  <w:style w:type="character" w:default="1" w:styleId="DefaultParagraphFont">
+  <w:style w:type="character" w:default="1" w:styleId="Fontepargpadro">
     <w:name w:val="Default Paragraph Font"/>
     <w:uiPriority w:val="1"/>
     <w:semiHidden/>
     <w:unhideWhenUsed/>
   </w:style>
-  <w:style w:type="table" w:default="1" w:styleId="TableNormal">
+  <w:style w:type="table" w:default="1" w:styleId="Tabelanormal">
     <w:name w:val="Normal Table"/>
     <w:uiPriority w:val="99"/>
     <w:semiHidden/>
@@ -1371,16 +1889,16 @@
       </w:tblCellMar>
     </w:tblPr>
   </w:style>
-  <w:style w:type="numbering" w:default="1" w:styleId="NoList">
+  <w:style w:type="numbering" w:default="1" w:styleId="Semlista">
     <w:name w:val="No List"/>
     <w:uiPriority w:val="99"/>
     <w:semiHidden/>
     <w:unhideWhenUsed/>
   </w:style>
-  <w:style w:type="paragraph" w:styleId="BalloonText">
+  <w:style w:type="paragraph" w:styleId="Textodebalo">
     <w:name w:val="Balloon Text"/>
     <w:basedOn w:val="Normal"/>
-    <w:link w:val="BalloonTextChar"/>
+    <w:link w:val="TextodebaloChar"/>
     <w:uiPriority w:val="99"/>
     <w:semiHidden/>
     <w:unhideWhenUsed/>
@@ -1391,10 +1909,10 @@
       <w:szCs w:val="18"/>
     </w:rPr>
   </w:style>
-  <w:style w:type="character" w:customStyle="1" w:styleId="BalloonTextChar">
-    <w:name w:val="Balloon Text Char"/>
-    <w:basedOn w:val="DefaultParagraphFont"/>
-    <w:link w:val="BalloonText"/>
+  <w:style w:type="character" w:customStyle="1" w:styleId="TextodebaloChar">
+    <w:name w:val="Texto de balão Char"/>
+    <w:basedOn w:val="Fontepargpadro"/>
+    <w:link w:val="Textodebalo"/>
     <w:uiPriority w:val="99"/>
     <w:semiHidden/>
     <w:rsid w:val="00254248"/>
@@ -1406,231 +1924,7 @@
   </w:style>
   <w:style w:type="character" w:styleId="Hyperlink">
     <w:name w:val="Hyperlink"/>
-    <w:basedOn w:val="DefaultParagraphFont"/>
-    <w:uiPriority w:val="99"/>
-    <w:unhideWhenUsed/>
-    <w:rsid w:val="00965EE5"/>
-    <w:rPr>
-      <w:color w:val="0000FF" w:themeColor="hyperlink"/>
-      <w:u w:val="single"/>
-    </w:rPr>
-  </w:style>
-</w:styles>
-</file>
-
-<file path=word/stylesWithEffects.xml><?xml version="1.0" encoding="utf-8"?>
-<w:styles xmlns:wpc="http://schemas.microsoft.com/office/word/2010/wordprocessingCanvas" xmlns:mo="http://schemas.microsoft.com/office/mac/office/2008/main" xmlns:mc="http://schemas.openxmlformats.org/markup-compatibility/2006" xmlns:mv="urn:schemas-microsoft-com:mac:vml" xmlns:o="urn:schemas-microsoft-com:office:office" xmlns:r="http://schemas.openxmlformats.org/officeDocument/2006/relationships" xmlns:m="http://schemas.openxmlformats.org/officeDocument/2006/math" xmlns:v="urn:schemas-microsoft-com:vml" xmlns:wp14="http://schemas.microsoft.com/office/word/2010/wordprocessingDrawing" xmlns:wp="http://schemas.openxmlformats.org/drawingml/2006/wordprocessingDrawing" xmlns:w10="urn:schemas-microsoft-com:office:word" xmlns:w="http://schemas.openxmlformats.org/wordprocessingml/2006/main" xmlns:w14="http://schemas.microsoft.com/office/word/2010/wordml" xmlns:wpg="http://schemas.microsoft.com/office/word/2010/wordprocessingGroup" xmlns:wpi="http://schemas.microsoft.com/office/word/2010/wordprocessingInk" xmlns:wne="http://schemas.microsoft.com/office/word/2006/wordml" xmlns:wps="http://schemas.microsoft.com/office/word/2010/wordprocessingShape" mc:Ignorable="w14 wp14">
-  <w:docDefaults>
-    <w:rPrDefault>
-      <w:rPr>
-        <w:rFonts w:asciiTheme="minorHAnsi" w:eastAsiaTheme="minorEastAsia" w:hAnsiTheme="minorHAnsi" w:cstheme="minorBidi"/>
-        <w:sz w:val="24"/>
-        <w:szCs w:val="24"/>
-        <w:lang w:val="pt-BR" w:eastAsia="en-US" w:bidi="ar-SA"/>
-      </w:rPr>
-    </w:rPrDefault>
-    <w:pPrDefault/>
-  </w:docDefaults>
-  <w:latentStyles w:defLockedState="0" w:defUIPriority="99" w:defSemiHidden="1" w:defUnhideWhenUsed="1" w:defQFormat="0" w:count="276">
-    <w:lsdException w:name="Normal" w:semiHidden="0" w:uiPriority="0" w:unhideWhenUsed="0" w:qFormat="1"/>
-    <w:lsdException w:name="heading 1" w:semiHidden="0" w:uiPriority="9" w:unhideWhenUsed="0" w:qFormat="1"/>
-    <w:lsdException w:name="heading 2" w:uiPriority="9" w:qFormat="1"/>
-    <w:lsdException w:name="heading 3" w:uiPriority="9" w:qFormat="1"/>
-    <w:lsdException w:name="heading 4" w:uiPriority="9" w:qFormat="1"/>
-    <w:lsdException w:name="heading 5" w:uiPriority="9" w:qFormat="1"/>
-    <w:lsdException w:name="heading 6" w:uiPriority="9" w:qFormat="1"/>
-    <w:lsdException w:name="heading 7" w:uiPriority="9" w:qFormat="1"/>
-    <w:lsdException w:name="heading 8" w:uiPriority="9" w:qFormat="1"/>
-    <w:lsdException w:name="heading 9" w:uiPriority="9" w:qFormat="1"/>
-    <w:lsdException w:name="toc 1" w:uiPriority="39"/>
-    <w:lsdException w:name="toc 2" w:uiPriority="39"/>
-    <w:lsdException w:name="toc 3" w:uiPriority="39"/>
-    <w:lsdException w:name="toc 4" w:uiPriority="39"/>
-    <w:lsdException w:name="toc 5" w:uiPriority="39"/>
-    <w:lsdException w:name="toc 6" w:uiPriority="39"/>
-    <w:lsdException w:name="toc 7" w:uiPriority="39"/>
-    <w:lsdException w:name="toc 8" w:uiPriority="39"/>
-    <w:lsdException w:name="toc 9" w:uiPriority="39"/>
-    <w:lsdException w:name="caption" w:uiPriority="35" w:qFormat="1"/>
-    <w:lsdException w:name="Title" w:semiHidden="0" w:uiPriority="10" w:unhideWhenUsed="0" w:qFormat="1"/>
-    <w:lsdException w:name="Default Paragraph Font" w:uiPriority="1"/>
-    <w:lsdException w:name="Subtitle" w:semiHidden="0" w:uiPriority="11" w:unhideWhenUsed="0" w:qFormat="1"/>
-    <w:lsdException w:name="Strong" w:semiHidden="0" w:uiPriority="22" w:unhideWhenUsed="0" w:qFormat="1"/>
-    <w:lsdException w:name="Emphasis" w:semiHidden="0" w:uiPriority="20" w:unhideWhenUsed="0" w:qFormat="1"/>
-    <w:lsdException w:name="Table Grid" w:semiHidden="0" w:uiPriority="59" w:unhideWhenUsed="0"/>
-    <w:lsdException w:name="Placeholder Text" w:unhideWhenUsed="0"/>
-    <w:lsdException w:name="No Spacing" w:semiHidden="0" w:uiPriority="1" w:unhideWhenUsed="0" w:qFormat="1"/>
-    <w:lsdException w:name="Light Shading" w:semiHidden="0" w:uiPriority="60" w:unhideWhenUsed="0"/>
-    <w:lsdException w:name="Light List" w:semiHidden="0" w:uiPriority="61" w:unhideWhenUsed="0"/>
-    <w:lsdException w:name="Light Grid" w:semiHidden="0" w:uiPriority="62" w:unhideWhenUsed="0"/>
-    <w:lsdException w:name="Medium Shading 1" w:semiHidden="0" w:uiPriority="63" w:unhideWhenUsed="0"/>
-    <w:lsdException w:name="Medium Shading 2" w:semiHidden="0" w:uiPriority="64" w:unhideWhenUsed="0"/>
-    <w:lsdException w:name="Medium List 1" w:semiHidden="0" w:uiPriority="65" w:unhideWhenUsed="0"/>
-    <w:lsdException w:name="Medium List 2" w:semiHidden="0" w:uiPriority="66" w:unhideWhenUsed="0"/>
-    <w:lsdException w:name="Medium Grid 1" w:semiHidden="0" w:uiPriority="67" w:unhideWhenUsed="0"/>
-    <w:lsdException w:name="Medium Grid 2" w:semiHidden="0" w:uiPriority="68" w:unhideWhenUsed="0"/>
-    <w:lsdException w:name="Medium Grid 3" w:semiHidden="0" w:uiPriority="69" w:unhideWhenUsed="0"/>
-    <w:lsdException w:name="Dark List" w:semiHidden="0" w:uiPriority="70" w:unhideWhenUsed="0"/>
-    <w:lsdException w:name="Colorful Shading" w:semiHidden="0" w:uiPriority="71" w:unhideWhenUsed="0"/>
-    <w:lsdException w:name="Colorful List" w:semiHidden="0" w:uiPriority="72" w:unhideWhenUsed="0"/>
-    <w:lsdException w:name="Colorful Grid" w:semiHidden="0" w:uiPriority="73" w:unhideWhenUsed="0"/>
-    <w:lsdException w:name="Light Shading Accent 1" w:semiHidden="0" w:uiPriority="60" w:unhideWhenUsed="0"/>
-    <w:lsdException w:name="Light List Accent 1" w:semiHidden="0" w:uiPriority="61" w:unhideWhenUsed="0"/>
-    <w:lsdException w:name="Light Grid Accent 1" w:semiHidden="0" w:uiPriority="62" w:unhideWhenUsed="0"/>
-    <w:lsdException w:name="Medium Shading 1 Accent 1" w:semiHidden="0" w:uiPriority="63" w:unhideWhenUsed="0"/>
-    <w:lsdException w:name="Medium Shading 2 Accent 1" w:semiHidden="0" w:uiPriority="64" w:unhideWhenUsed="0"/>
-    <w:lsdException w:name="Medium List 1 Accent 1" w:semiHidden="0" w:uiPriority="65" w:unhideWhenUsed="0"/>
-    <w:lsdException w:name="Revision" w:unhideWhenUsed="0"/>
-    <w:lsdException w:name="List Paragraph" w:semiHidden="0" w:uiPriority="34" w:unhideWhenUsed="0" w:qFormat="1"/>
-    <w:lsdException w:name="Quote" w:semiHidden="0" w:uiPriority="29" w:unhideWhenUsed="0" w:qFormat="1"/>
-    <w:lsdException w:name="Intense Quote" w:semiHidden="0" w:uiPriority="30" w:unhideWhenUsed="0" w:qFormat="1"/>
-    <w:lsdException w:name="Medium List 2 Accent 1" w:semiHidden="0" w:uiPriority="66" w:unhideWhenUsed="0"/>
-    <w:lsdException w:name="Medium Grid 1 Accent 1" w:semiHidden="0" w:uiPriority="67" w:unhideWhenUsed="0"/>
-    <w:lsdException w:name="Medium Grid 2 Accent 1" w:semiHidden="0" w:uiPriority="68" w:unhideWhenUsed="0"/>
-    <w:lsdException w:name="Medium Grid 3 Accent 1" w:semiHidden="0" w:uiPriority="69" w:unhideWhenUsed="0"/>
-    <w:lsdException w:name="Dark List Accent 1" w:semiHidden="0" w:uiPriority="70" w:unhideWhenUsed="0"/>
-    <w:lsdException w:name="Colorful Shading Accent 1" w:semiHidden="0" w:uiPriority="71" w:unhideWhenUsed="0"/>
-    <w:lsdException w:name="Colorful List Accent 1" w:semiHidden="0" w:uiPriority="72" w:unhideWhenUsed="0"/>
-    <w:lsdException w:name="Colorful Grid Accent 1" w:semiHidden="0" w:uiPriority="73" w:unhideWhenUsed="0"/>
-    <w:lsdException w:name="Light Shading Accent 2" w:semiHidden="0" w:uiPriority="60" w:unhideWhenUsed="0"/>
-    <w:lsdException w:name="Light List Accent 2" w:semiHidden="0" w:uiPriority="61" w:unhideWhenUsed="0"/>
-    <w:lsdException w:name="Light Grid Accent 2" w:semiHidden="0" w:uiPriority="62" w:unhideWhenUsed="0"/>
-    <w:lsdException w:name="Medium Shading 1 Accent 2" w:semiHidden="0" w:uiPriority="63" w:unhideWhenUsed="0"/>
-    <w:lsdException w:name="Medium Shading 2 Accent 2" w:semiHidden="0" w:uiPriority="64" w:unhideWhenUsed="0"/>
-    <w:lsdException w:name="Medium List 1 Accent 2" w:semiHidden="0" w:uiPriority="65" w:unhideWhenUsed="0"/>
-    <w:lsdException w:name="Medium List 2 Accent 2" w:semiHidden="0" w:uiPriority="66" w:unhideWhenUsed="0"/>
-    <w:lsdException w:name="Medium Grid 1 Accent 2" w:semiHidden="0" w:uiPriority="67" w:unhideWhenUsed="0"/>
-    <w:lsdException w:name="Medium Grid 2 Accent 2" w:semiHidden="0" w:uiPriority="68" w:unhideWhenUsed="0"/>
-    <w:lsdException w:name="Medium Grid 3 Accent 2" w:semiHidden="0" w:uiPriority="69" w:unhideWhenUsed="0"/>
-    <w:lsdException w:name="Dark List Accent 2" w:semiHidden="0" w:uiPriority="70" w:unhideWhenUsed="0"/>
-    <w:lsdException w:name="Colorful Shading Accent 2" w:semiHidden="0" w:uiPriority="71" w:unhideWhenUsed="0"/>
-    <w:lsdException w:name="Colorful List Accent 2" w:semiHidden="0" w:uiPriority="72" w:unhideWhenUsed="0"/>
-    <w:lsdException w:name="Colorful Grid Accent 2" w:semiHidden="0" w:uiPriority="73" w:unhideWhenUsed="0"/>
-    <w:lsdException w:name="Light Shading Accent 3" w:semiHidden="0" w:uiPriority="60" w:unhideWhenUsed="0"/>
-    <w:lsdException w:name="Light List Accent 3" w:semiHidden="0" w:uiPriority="61" w:unhideWhenUsed="0"/>
-    <w:lsdException w:name="Light Grid Accent 3" w:semiHidden="0" w:uiPriority="62" w:unhideWhenUsed="0"/>
-    <w:lsdException w:name="Medium Shading 1 Accent 3" w:semiHidden="0" w:uiPriority="63" w:unhideWhenUsed="0"/>
-    <w:lsdException w:name="Medium Shading 2 Accent 3" w:semiHidden="0" w:uiPriority="64" w:unhideWhenUsed="0"/>
-    <w:lsdException w:name="Medium List 1 Accent 3" w:semiHidden="0" w:uiPriority="65" w:unhideWhenUsed="0"/>
-    <w:lsdException w:name="Medium List 2 Accent 3" w:semiHidden="0" w:uiPriority="66" w:unhideWhenUsed="0"/>
-    <w:lsdException w:name="Medium Grid 1 Accent 3" w:semiHidden="0" w:uiPriority="67" w:unhideWhenUsed="0"/>
-    <w:lsdException w:name="Medium Grid 2 Accent 3" w:semiHidden="0" w:uiPriority="68" w:unhideWhenUsed="0"/>
-    <w:lsdException w:name="Medium Grid 3 Accent 3" w:semiHidden="0" w:uiPriority="69" w:unhideWhenUsed="0"/>
-    <w:lsdException w:name="Dark List Accent 3" w:semiHidden="0" w:uiPriority="70" w:unhideWhenUsed="0"/>
-    <w:lsdException w:name="Colorful Shading Accent 3" w:semiHidden="0" w:uiPriority="71" w:unhideWhenUsed="0"/>
-    <w:lsdException w:name="Colorful List Accent 3" w:semiHidden="0" w:uiPriority="72" w:unhideWhenUsed="0"/>
-    <w:lsdException w:name="Colorful Grid Accent 3" w:semiHidden="0" w:uiPriority="73" w:unhideWhenUsed="0"/>
-    <w:lsdException w:name="Light Shading Accent 4" w:semiHidden="0" w:uiPriority="60" w:unhideWhenUsed="0"/>
-    <w:lsdException w:name="Light List Accent 4" w:semiHidden="0" w:uiPriority="61" w:unhideWhenUsed="0"/>
-    <w:lsdException w:name="Light Grid Accent 4" w:semiHidden="0" w:uiPriority="62" w:unhideWhenUsed="0"/>
-    <w:lsdException w:name="Medium Shading 1 Accent 4" w:semiHidden="0" w:uiPriority="63" w:unhideWhenUsed="0"/>
-    <w:lsdException w:name="Medium Shading 2 Accent 4" w:semiHidden="0" w:uiPriority="64" w:unhideWhenUsed="0"/>
-    <w:lsdException w:name="Medium List 1 Accent 4" w:semiHidden="0" w:uiPriority="65" w:unhideWhenUsed="0"/>
-    <w:lsdException w:name="Medium List 2 Accent 4" w:semiHidden="0" w:uiPriority="66" w:unhideWhenUsed="0"/>
-    <w:lsdException w:name="Medium Grid 1 Accent 4" w:semiHidden="0" w:uiPriority="67" w:unhideWhenUsed="0"/>
-    <w:lsdException w:name="Medium Grid 2 Accent 4" w:semiHidden="0" w:uiPriority="68" w:unhideWhenUsed="0"/>
-    <w:lsdException w:name="Medium Grid 3 Accent 4" w:semiHidden="0" w:uiPriority="69" w:unhideWhenUsed="0"/>
-    <w:lsdException w:name="Dark List Accent 4" w:semiHidden="0" w:uiPriority="70" w:unhideWhenUsed="0"/>
-    <w:lsdException w:name="Colorful Shading Accent 4" w:semiHidden="0" w:uiPriority="71" w:unhideWhenUsed="0"/>
-    <w:lsdException w:name="Colorful List Accent 4" w:semiHidden="0" w:uiPriority="72" w:unhideWhenUsed="0"/>
-    <w:lsdException w:name="Colorful Grid Accent 4" w:semiHidden="0" w:uiPriority="73" w:unhideWhenUsed="0"/>
-    <w:lsdException w:name="Light Shading Accent 5" w:semiHidden="0" w:uiPriority="60" w:unhideWhenUsed="0"/>
-    <w:lsdException w:name="Light List Accent 5" w:semiHidden="0" w:uiPriority="61" w:unhideWhenUsed="0"/>
-    <w:lsdException w:name="Light Grid Accent 5" w:semiHidden="0" w:uiPriority="62" w:unhideWhenUsed="0"/>
-    <w:lsdException w:name="Medium Shading 1 Accent 5" w:semiHidden="0" w:uiPriority="63" w:unhideWhenUsed="0"/>
-    <w:lsdException w:name="Medium Shading 2 Accent 5" w:semiHidden="0" w:uiPriority="64" w:unhideWhenUsed="0"/>
-    <w:lsdException w:name="Medium List 1 Accent 5" w:semiHidden="0" w:uiPriority="65" w:unhideWhenUsed="0"/>
-    <w:lsdException w:name="Medium List 2 Accent 5" w:semiHidden="0" w:uiPriority="66" w:unhideWhenUsed="0"/>
-    <w:lsdException w:name="Medium Grid 1 Accent 5" w:semiHidden="0" w:uiPriority="67" w:unhideWhenUsed="0"/>
-    <w:lsdException w:name="Medium Grid 2 Accent 5" w:semiHidden="0" w:uiPriority="68" w:unhideWhenUsed="0"/>
-    <w:lsdException w:name="Medium Grid 3 Accent 5" w:semiHidden="0" w:uiPriority="69" w:unhideWhenUsed="0"/>
-    <w:lsdException w:name="Dark List Accent 5" w:semiHidden="0" w:uiPriority="70" w:unhideWhenUsed="0"/>
-    <w:lsdException w:name="Colorful Shading Accent 5" w:semiHidden="0" w:uiPriority="71" w:unhideWhenUsed="0"/>
-    <w:lsdException w:name="Colorful List Accent 5" w:semiHidden="0" w:uiPriority="72" w:unhideWhenUsed="0"/>
-    <w:lsdException w:name="Colorful Grid Accent 5" w:semiHidden="0" w:uiPriority="73" w:unhideWhenUsed="0"/>
-    <w:lsdException w:name="Light Shading Accent 6" w:semiHidden="0" w:uiPriority="60" w:unhideWhenUsed="0"/>
-    <w:lsdException w:name="Light List Accent 6" w:semiHidden="0" w:uiPriority="61" w:unhideWhenUsed="0"/>
-    <w:lsdException w:name="Light Grid Accent 6" w:semiHidden="0" w:uiPriority="62" w:unhideWhenUsed="0"/>
-    <w:lsdException w:name="Medium Shading 1 Accent 6" w:semiHidden="0" w:uiPriority="63" w:unhideWhenUsed="0"/>
-    <w:lsdException w:name="Medium Shading 2 Accent 6" w:semiHidden="0" w:uiPriority="64" w:unhideWhenUsed="0"/>
-    <w:lsdException w:name="Medium List 1 Accent 6" w:semiHidden="0" w:uiPriority="65" w:unhideWhenUsed="0"/>
-    <w:lsdException w:name="Medium List 2 Accent 6" w:semiHidden="0" w:uiPriority="66" w:unhideWhenUsed="0"/>
-    <w:lsdException w:name="Medium Grid 1 Accent 6" w:semiHidden="0" w:uiPriority="67" w:unhideWhenUsed="0"/>
-    <w:lsdException w:name="Medium Grid 2 Accent 6" w:semiHidden="0" w:uiPriority="68" w:unhideWhenUsed="0"/>
-    <w:lsdException w:name="Medium Grid 3 Accent 6" w:semiHidden="0" w:uiPriority="69" w:unhideWhenUsed="0"/>
-    <w:lsdException w:name="Dark List Accent 6" w:semiHidden="0" w:uiPriority="70" w:unhideWhenUsed="0"/>
-    <w:lsdException w:name="Colorful Shading Accent 6" w:semiHidden="0" w:uiPriority="71" w:unhideWhenUsed="0"/>
-    <w:lsdException w:name="Colorful List Accent 6" w:semiHidden="0" w:uiPriority="72" w:unhideWhenUsed="0"/>
-    <w:lsdException w:name="Colorful Grid Accent 6" w:semiHidden="0" w:uiPriority="73" w:unhideWhenUsed="0"/>
-    <w:lsdException w:name="Subtle Emphasis" w:semiHidden="0" w:uiPriority="19" w:unhideWhenUsed="0" w:qFormat="1"/>
-    <w:lsdException w:name="Intense Emphasis" w:semiHidden="0" w:uiPriority="21" w:unhideWhenUsed="0" w:qFormat="1"/>
-    <w:lsdException w:name="Subtle Reference" w:semiHidden="0" w:uiPriority="31" w:unhideWhenUsed="0" w:qFormat="1"/>
-    <w:lsdException w:name="Intense Reference" w:semiHidden="0" w:uiPriority="32" w:unhideWhenUsed="0" w:qFormat="1"/>
-    <w:lsdException w:name="Book Title" w:semiHidden="0" w:uiPriority="33" w:unhideWhenUsed="0" w:qFormat="1"/>
-    <w:lsdException w:name="Bibliography" w:uiPriority="37"/>
-    <w:lsdException w:name="TOC Heading" w:uiPriority="39" w:qFormat="1"/>
-  </w:latentStyles>
-  <w:style w:type="paragraph" w:default="1" w:styleId="Normal">
-    <w:name w:val="Normal"/>
-    <w:qFormat/>
-  </w:style>
-  <w:style w:type="character" w:default="1" w:styleId="DefaultParagraphFont">
-    <w:name w:val="Default Paragraph Font"/>
-    <w:uiPriority w:val="1"/>
-    <w:semiHidden/>
-    <w:unhideWhenUsed/>
-  </w:style>
-  <w:style w:type="table" w:default="1" w:styleId="TableNormal">
-    <w:name w:val="Normal Table"/>
-    <w:uiPriority w:val="99"/>
-    <w:semiHidden/>
-    <w:unhideWhenUsed/>
-    <w:tblPr>
-      <w:tblInd w:w="0" w:type="dxa"/>
-      <w:tblCellMar>
-        <w:top w:w="0" w:type="dxa"/>
-        <w:left w:w="108" w:type="dxa"/>
-        <w:bottom w:w="0" w:type="dxa"/>
-        <w:right w:w="108" w:type="dxa"/>
-      </w:tblCellMar>
-    </w:tblPr>
-  </w:style>
-  <w:style w:type="numbering" w:default="1" w:styleId="NoList">
-    <w:name w:val="No List"/>
-    <w:uiPriority w:val="99"/>
-    <w:semiHidden/>
-    <w:unhideWhenUsed/>
-  </w:style>
-  <w:style w:type="paragraph" w:styleId="BalloonText">
-    <w:name w:val="Balloon Text"/>
-    <w:basedOn w:val="Normal"/>
-    <w:link w:val="BalloonTextChar"/>
-    <w:uiPriority w:val="99"/>
-    <w:semiHidden/>
-    <w:unhideWhenUsed/>
-    <w:rsid w:val="00254248"/>
-    <w:rPr>
-      <w:rFonts w:ascii="Lucida Grande" w:hAnsi="Lucida Grande"/>
-      <w:sz w:val="18"/>
-      <w:szCs w:val="18"/>
-    </w:rPr>
-  </w:style>
-  <w:style w:type="character" w:customStyle="1" w:styleId="BalloonTextChar">
-    <w:name w:val="Balloon Text Char"/>
-    <w:basedOn w:val="DefaultParagraphFont"/>
-    <w:link w:val="BalloonText"/>
-    <w:uiPriority w:val="99"/>
-    <w:semiHidden/>
-    <w:rsid w:val="00254248"/>
-    <w:rPr>
-      <w:rFonts w:ascii="Lucida Grande" w:hAnsi="Lucida Grande"/>
-      <w:sz w:val="18"/>
-      <w:szCs w:val="18"/>
-    </w:rPr>
-  </w:style>
-  <w:style w:type="character" w:styleId="Hyperlink">
-    <w:name w:val="Hyperlink"/>
-    <w:basedOn w:val="DefaultParagraphFont"/>
+    <w:basedOn w:val="Fontepargpadro"/>
     <w:uiPriority w:val="99"/>
     <w:unhideWhenUsed/>
     <w:rsid w:val="00965EE5"/>

</xml_diff>

<commit_message>
Reestruturação do Conceitos básicos
</commit_message>
<xml_diff>
--- a/Capítulo 2.docx
+++ b/Capítulo 2.docx
@@ -364,14 +364,7 @@
         <w:t>como no OSGI. O que trás um ganho para a manutenção no código e para o melhor entendimento do mesmo.</w:t>
       </w:r>
     </w:p>
-    <w:p>
-      <w:pPr>
-        <w:rPr>
-          <w:sz w:val="32"/>
-          <w:szCs w:val="32"/>
-        </w:rPr>
-      </w:pPr>
-    </w:p>
+    <w:p/>
     <w:p>
       <w:pPr>
         <w:rPr>
@@ -385,7 +378,129 @@
           <w:szCs w:val="32"/>
         </w:rPr>
         <w:tab/>
-        <w:t>2.1.1 OSGI</w:t>
+        <w:t>2.1.1 Componentes e Modelos de Componentes</w:t>
+      </w:r>
+    </w:p>
+    <w:p>
+      <w:pPr>
+        <w:rPr>
+          <w:sz w:val="32"/>
+          <w:szCs w:val="32"/>
+        </w:rPr>
+      </w:pPr>
+    </w:p>
+    <w:p>
+      <w:pPr>
+        <w:rPr>
+          <w:sz w:val="32"/>
+          <w:szCs w:val="32"/>
+        </w:rPr>
+      </w:pPr>
+      <w:r>
+        <w:rPr>
+          <w:sz w:val="32"/>
+          <w:szCs w:val="32"/>
+        </w:rPr>
+        <w:tab/>
+      </w:r>
+      <w:r>
+        <w:rPr>
+          <w:sz w:val="32"/>
+          <w:szCs w:val="32"/>
+        </w:rPr>
+        <w:t>2.1</w:t>
+      </w:r>
+      <w:r>
+        <w:rPr>
+          <w:sz w:val="32"/>
+          <w:szCs w:val="32"/>
+        </w:rPr>
+        <w:t>.1</w:t>
+      </w:r>
+      <w:r>
+        <w:rPr>
+          <w:sz w:val="32"/>
+          <w:szCs w:val="32"/>
+        </w:rPr>
+        <w:t xml:space="preserve">.1 </w:t>
+      </w:r>
+      <w:r>
+        <w:rPr>
+          <w:sz w:val="32"/>
+          <w:szCs w:val="32"/>
+        </w:rPr>
+        <w:t xml:space="preserve">Modelo </w:t>
+      </w:r>
+      <w:proofErr w:type="spellStart"/>
+      <w:r>
+        <w:rPr>
+          <w:sz w:val="32"/>
+          <w:szCs w:val="32"/>
+        </w:rPr>
+        <w:t>OpenCOM</w:t>
+      </w:r>
+      <w:proofErr w:type="spellEnd"/>
+    </w:p>
+    <w:p>
+      <w:pPr>
+        <w:rPr>
+          <w:sz w:val="32"/>
+          <w:szCs w:val="32"/>
+        </w:rPr>
+      </w:pPr>
+    </w:p>
+    <w:p>
+      <w:pPr>
+        <w:rPr>
+          <w:sz w:val="32"/>
+          <w:szCs w:val="32"/>
+        </w:rPr>
+      </w:pPr>
+      <w:r>
+        <w:rPr>
+          <w:sz w:val="32"/>
+          <w:szCs w:val="32"/>
+        </w:rPr>
+        <w:tab/>
+        <w:t xml:space="preserve">2.1.1.2 </w:t>
+      </w:r>
+      <w:r>
+        <w:rPr>
+          <w:sz w:val="32"/>
+          <w:szCs w:val="32"/>
+        </w:rPr>
+        <w:t>Modelo Fractal</w:t>
+      </w:r>
+    </w:p>
+    <w:p>
+      <w:pPr>
+        <w:rPr>
+          <w:sz w:val="32"/>
+          <w:szCs w:val="32"/>
+        </w:rPr>
+      </w:pPr>
+    </w:p>
+    <w:p>
+      <w:pPr>
+        <w:rPr>
+          <w:sz w:val="32"/>
+          <w:szCs w:val="32"/>
+        </w:rPr>
+      </w:pPr>
+      <w:r>
+        <w:rPr>
+          <w:sz w:val="32"/>
+          <w:szCs w:val="32"/>
+        </w:rPr>
+        <w:tab/>
+        <w:t xml:space="preserve">2.1.1.3 </w:t>
+      </w:r>
+      <w:r>
+        <w:rPr>
+          <w:sz w:val="32"/>
+          <w:szCs w:val="32"/>
+        </w:rPr>
+        <w:t>Modelo OSGI</w:t>
       </w:r>
     </w:p>
     <w:p>
@@ -395,117 +510,233 @@
           <w:szCs w:val="28"/>
         </w:rPr>
       </w:pPr>
-      <w:r>
-        <w:rPr>
-          <w:sz w:val="28"/>
-          <w:szCs w:val="28"/>
+    </w:p>
+    <w:p>
+      <w:pPr>
+        <w:ind w:firstLine="720"/>
+      </w:pPr>
+      <w:r>
+        <w:t>Criadora da tecnologia OSGI, a OSGI Alliance</w:t>
+      </w:r>
+      <w:r>
+        <w:t xml:space="preserve"> foi criada</w:t>
+      </w:r>
+      <w:r>
+        <w:t xml:space="preserve"> por empresas como Eclipse, </w:t>
+      </w:r>
+      <w:r>
+        <w:t xml:space="preserve">Apache, </w:t>
+      </w:r>
+      <w:proofErr w:type="spellStart"/>
+      <w:r>
+        <w:t>Red</w:t>
+      </w:r>
+      <w:proofErr w:type="spellEnd"/>
+      <w:r>
+        <w:t xml:space="preserve"> </w:t>
+      </w:r>
+      <w:proofErr w:type="spellStart"/>
+      <w:r>
+        <w:t>Hat</w:t>
+      </w:r>
+      <w:proofErr w:type="spellEnd"/>
+      <w:r>
+        <w:t xml:space="preserve">, IBM, Oracle, entre diversas outras </w:t>
+      </w:r>
+      <w:r>
+        <w:t xml:space="preserve">com o objetivo de </w:t>
+      </w:r>
+      <w:r>
+        <w:t>criar especificações abertas que auxiliem na construção modular de um software. Dessa forma a tecnologia OSGI define um modelo de modulari</w:t>
+      </w:r>
+      <w:r>
+        <w:t>zação para as aplicações Java. Ela facilita a modularização e garante a interoperabilidade de aplicações e serviços, como também facilita o gerenciamento remoto sobre uma ampla variedade de dispositivos. Além disso ela aumenta a produtividade do desenvolvimento de software e facilita a sua manutenção e evolução.</w:t>
+      </w:r>
+      <w:r>
+        <w:t xml:space="preserve"> Entretanto OSGI é apenas uma especificação. Existem diversas implementações dessa tecnologia, mas as mais conhecidas são: </w:t>
+      </w:r>
+      <w:proofErr w:type="spellStart"/>
+      <w:r>
+        <w:t>Equinox</w:t>
+      </w:r>
+      <w:proofErr w:type="spellEnd"/>
+      <w:r>
+        <w:t xml:space="preserve"> e Felix.</w:t>
+      </w:r>
+      <w:r>
+        <w:t xml:space="preserve"> A primeira</w:t>
+      </w:r>
+      <w:r>
+        <w:t xml:space="preserve"> é uma implementação da especificação OSGI</w:t>
+      </w:r>
+      <w:r>
+        <w:t xml:space="preserve"> desenvolvida pelo Eclipse. </w:t>
+      </w:r>
+      <w:r>
+        <w:t>Ela é utilizada em diversas aplicações, i</w:t>
+      </w:r>
+      <w:r>
+        <w:t>nclusive no ambiente de desenvolvimento</w:t>
+      </w:r>
+      <w:r>
+        <w:t xml:space="preserve"> Eclipse. </w:t>
+      </w:r>
+      <w:r>
+        <w:t xml:space="preserve">Já </w:t>
+      </w:r>
+      <w:r>
+        <w:t>a outra implementação é desenvolvida pela Apache.</w:t>
+      </w:r>
+    </w:p>
+    <w:p>
+      <w:r>
+        <w:t xml:space="preserve"> </w:t>
+      </w:r>
+    </w:p>
+    <w:p>
+      <w:pPr>
+        <w:rPr>
+          <w:sz w:val="32"/>
+          <w:szCs w:val="32"/>
+        </w:rPr>
+      </w:pPr>
+      <w:r>
+        <w:rPr>
+          <w:sz w:val="32"/>
+          <w:szCs w:val="32"/>
+        </w:rPr>
+        <w:t>2.2 Processo CBSE</w:t>
+      </w:r>
+    </w:p>
+    <w:p>
+      <w:pPr>
+        <w:rPr>
+          <w:sz w:val="32"/>
+          <w:szCs w:val="32"/>
+        </w:rPr>
+      </w:pPr>
+      <w:r>
+        <w:rPr>
+          <w:sz w:val="32"/>
+          <w:szCs w:val="32"/>
         </w:rPr>
         <w:tab/>
       </w:r>
     </w:p>
     <w:p>
       <w:pPr>
-        <w:ind w:firstLine="720"/>
-      </w:pPr>
-      <w:r>
-        <w:t>Criadora da tecnologia OSGI, a OSGI Alliance</w:t>
-      </w:r>
-      <w:r>
-        <w:t xml:space="preserve"> foi criada</w:t>
-      </w:r>
-      <w:r>
-        <w:t xml:space="preserve"> por empresas como Eclipse, </w:t>
-      </w:r>
-      <w:r>
-        <w:t xml:space="preserve">Apache, </w:t>
-      </w:r>
-      <w:proofErr w:type="spellStart"/>
-      <w:r>
-        <w:t>Red</w:t>
-      </w:r>
-      <w:proofErr w:type="spellEnd"/>
-      <w:r>
-        <w:t xml:space="preserve"> </w:t>
-      </w:r>
-      <w:proofErr w:type="spellStart"/>
-      <w:r>
-        <w:t>Hat</w:t>
-      </w:r>
-      <w:proofErr w:type="spellEnd"/>
-      <w:r>
-        <w:t xml:space="preserve">, IBM, Oracle, entre diversas outras </w:t>
-      </w:r>
-      <w:r>
-        <w:t xml:space="preserve">com o objetivo de </w:t>
-      </w:r>
-      <w:r>
-        <w:t>criar especificações abertas que auxiliem na construção modular de um software. Dessa forma a tecnologia OSGI define um modelo de modulari</w:t>
-      </w:r>
-      <w:r>
-        <w:t>zação para as aplicações Java. Ela facilita a modularização e garante a interoperabilidade de aplicações e serviços, como também facilita o gerenciamento remoto sobre uma ampla variedade de dispositivos. Além disso ela aumenta a produtividade do desenvolvimento de software e facilita a sua manutenção e evolução.</w:t>
-      </w:r>
-      <w:r>
-        <w:t xml:space="preserve"> Entretanto OSGI é apenas uma especificação. Existem diversas implementações dessa tecnologia, mas as mais conhecidas são: </w:t>
-      </w:r>
-      <w:proofErr w:type="spellStart"/>
-      <w:r>
-        <w:t>Equinox</w:t>
-      </w:r>
-      <w:proofErr w:type="spellEnd"/>
-      <w:r>
-        <w:t xml:space="preserve"> e Felix.</w:t>
-      </w:r>
-      <w:r>
-        <w:t xml:space="preserve"> A primeira</w:t>
-      </w:r>
-      <w:r>
-        <w:t xml:space="preserve"> é uma implementação da especificação OSGI</w:t>
-      </w:r>
-      <w:r>
-        <w:t xml:space="preserve"> desenvolvida pelo Eclipse. </w:t>
-      </w:r>
-      <w:r>
-        <w:t>Ela é utilizada em diversas aplicações, i</w:t>
-      </w:r>
-      <w:r>
-        <w:t>nclusive no ambiente de desenvolvimento</w:t>
-      </w:r>
-      <w:r>
-        <w:t xml:space="preserve"> Eclipse. </w:t>
-      </w:r>
-      <w:r>
-        <w:t xml:space="preserve">Já </w:t>
-      </w:r>
-      <w:r>
-        <w:t>a outra implementação é desenvolvida pela Apache.</w:t>
-      </w:r>
-    </w:p>
-    <w:p>
-      <w:pPr>
-        <w:ind w:firstLine="720"/>
-      </w:pPr>
-    </w:p>
-    <w:p>
-      <w:pPr>
-        <w:ind w:firstLine="720"/>
-      </w:pPr>
-      <w:r>
-        <w:t xml:space="preserve"> </w:t>
-      </w:r>
-    </w:p>
-    <w:p>
-      <w:pPr>
-        <w:rPr>
-          <w:sz w:val="32"/>
-          <w:szCs w:val="32"/>
-        </w:rPr>
-      </w:pPr>
-      <w:r>
-        <w:rPr>
-          <w:sz w:val="32"/>
-          <w:szCs w:val="32"/>
-        </w:rPr>
-        <w:t>2.2 Invocação Remota de Métodos</w:t>
+        <w:rPr>
+          <w:sz w:val="32"/>
+          <w:szCs w:val="32"/>
+        </w:rPr>
+      </w:pPr>
+      <w:r>
+        <w:rPr>
+          <w:sz w:val="32"/>
+          <w:szCs w:val="32"/>
+        </w:rPr>
+        <w:tab/>
+        <w:t>2.2.1 CBSE para reúso</w:t>
+      </w:r>
+    </w:p>
+    <w:p>
+      <w:pPr>
+        <w:rPr>
+          <w:sz w:val="32"/>
+          <w:szCs w:val="32"/>
+        </w:rPr>
+      </w:pPr>
+      <w:r>
+        <w:rPr>
+          <w:sz w:val="32"/>
+          <w:szCs w:val="32"/>
+        </w:rPr>
+        <w:tab/>
+      </w:r>
+    </w:p>
+    <w:p>
+      <w:pPr>
+        <w:rPr>
+          <w:sz w:val="32"/>
+          <w:szCs w:val="32"/>
+        </w:rPr>
+      </w:pPr>
+      <w:r>
+        <w:rPr>
+          <w:sz w:val="32"/>
+          <w:szCs w:val="32"/>
+        </w:rPr>
+        <w:tab/>
+        <w:t>2.2.2 CBSE com reúso</w:t>
+      </w:r>
+    </w:p>
+    <w:p>
+      <w:pPr>
+        <w:rPr>
+          <w:sz w:val="32"/>
+          <w:szCs w:val="32"/>
+        </w:rPr>
+      </w:pPr>
+    </w:p>
+    <w:p>
+      <w:pPr>
+        <w:rPr>
+          <w:sz w:val="32"/>
+          <w:szCs w:val="32"/>
+        </w:rPr>
+      </w:pPr>
+      <w:r>
+        <w:rPr>
+          <w:sz w:val="32"/>
+          <w:szCs w:val="32"/>
+        </w:rPr>
+        <w:t>2.3 Composição de Componentes</w:t>
+      </w:r>
+    </w:p>
+    <w:p>
+      <w:pPr>
+        <w:rPr>
+          <w:sz w:val="32"/>
+          <w:szCs w:val="32"/>
+        </w:rPr>
+      </w:pPr>
+    </w:p>
+    <w:p>
+      <w:pPr>
+        <w:rPr>
+          <w:sz w:val="32"/>
+          <w:szCs w:val="32"/>
+        </w:rPr>
+      </w:pPr>
+      <w:r>
+        <w:rPr>
+          <w:sz w:val="32"/>
+          <w:szCs w:val="32"/>
+        </w:rPr>
+        <w:t>2.4 Sistemas Distribuídos</w:t>
+      </w:r>
+    </w:p>
+    <w:p>
+      <w:pPr>
+        <w:rPr>
+          <w:sz w:val="32"/>
+          <w:szCs w:val="32"/>
+        </w:rPr>
+      </w:pPr>
+    </w:p>
+    <w:p>
+      <w:pPr>
+        <w:rPr>
+          <w:sz w:val="32"/>
+          <w:szCs w:val="32"/>
+        </w:rPr>
+      </w:pPr>
+      <w:r>
+        <w:rPr>
+          <w:sz w:val="32"/>
+          <w:szCs w:val="32"/>
+        </w:rPr>
+        <w:t>2.5 Modelos de Interação</w:t>
       </w:r>
     </w:p>
     <w:p>
@@ -580,7 +811,11 @@
         <w:t>Objetos esses que estão dispostos em processos diferentes ou mesmo em máquinas di</w:t>
       </w:r>
       <w:r>
-        <w:t>stribuídas geograficamente. Dessa forma esses objetos implementam uma interface remota. O que pode ser considerada</w:t>
+        <w:t xml:space="preserve">stribuídas geograficamente. Dessa forma </w:t>
+      </w:r>
+      <w:r>
+        <w:lastRenderedPageBreak/>
+        <w:t>esses objetos implementam uma interface remota. O que pode ser considerada</w:t>
       </w:r>
       <w:r>
         <w:t xml:space="preserve"> a porta por onde esses objetos se comunicam</w:t>
@@ -774,11 +1009,7 @@
       </w:r>
       <w:proofErr w:type="spellEnd"/>
       <w:r>
-        <w:t xml:space="preserve"> e a </w:t>
-      </w:r>
-      <w:r>
-        <w:lastRenderedPageBreak/>
-        <w:t xml:space="preserve">camada de Transporte. Nela são criadas e gerenciadas as referências remotas </w:t>
+        <w:t xml:space="preserve"> e a camada de Transporte. Nela são criadas e gerenciadas as referências remotas </w:t>
       </w:r>
       <w:r>
         <w:t>aos objetos. Por fim encontra-se a camada de Transporte. Essa oferece o protocolo que envia solicitações aos objetos remoto pela rede.</w:t>
@@ -893,20 +1124,67 @@
           <w:szCs w:val="32"/>
         </w:rPr>
       </w:pPr>
-    </w:p>
-    <w:p>
-      <w:pPr>
-        <w:rPr>
-          <w:sz w:val="32"/>
-          <w:szCs w:val="32"/>
-        </w:rPr>
-      </w:pPr>
-      <w:r>
-        <w:rPr>
-          <w:sz w:val="32"/>
-          <w:szCs w:val="32"/>
-        </w:rPr>
-        <w:t>2.3</w:t>
+      <w:r>
+        <w:rPr>
+          <w:sz w:val="32"/>
+          <w:szCs w:val="32"/>
+        </w:rPr>
+        <w:tab/>
+        <w:t>2.5.1 Middleware</w:t>
+      </w:r>
+    </w:p>
+    <w:p>
+      <w:pPr>
+        <w:rPr>
+          <w:sz w:val="32"/>
+          <w:szCs w:val="32"/>
+        </w:rPr>
+      </w:pPr>
+    </w:p>
+    <w:p>
+      <w:pPr>
+        <w:rPr>
+          <w:sz w:val="32"/>
+          <w:szCs w:val="32"/>
+        </w:rPr>
+      </w:pPr>
+      <w:r>
+        <w:rPr>
+          <w:sz w:val="32"/>
+          <w:szCs w:val="32"/>
+        </w:rPr>
+        <w:t>2.6 Arquitetura de Componentes Distribuídos</w:t>
+      </w:r>
+    </w:p>
+    <w:p>
+      <w:pPr>
+        <w:rPr>
+          <w:sz w:val="32"/>
+          <w:szCs w:val="32"/>
+        </w:rPr>
+      </w:pPr>
+    </w:p>
+    <w:p>
+      <w:pPr>
+        <w:rPr>
+          <w:sz w:val="32"/>
+          <w:szCs w:val="32"/>
+        </w:rPr>
+      </w:pPr>
+    </w:p>
+    <w:p>
+      <w:pPr>
+        <w:rPr>
+          <w:sz w:val="32"/>
+          <w:szCs w:val="32"/>
+        </w:rPr>
+      </w:pPr>
+      <w:r>
+        <w:rPr>
+          <w:sz w:val="32"/>
+          <w:szCs w:val="32"/>
+        </w:rPr>
+        <w:t>2.7</w:t>
       </w:r>
       <w:r>
         <w:rPr>
@@ -1050,11 +1328,7 @@
       </w:r>
       <w:proofErr w:type="spellEnd"/>
       <w:r>
-        <w:t xml:space="preserve"> (2007), originalmente o protocolo </w:t>
-      </w:r>
-      <w:r>
-        <w:lastRenderedPageBreak/>
-        <w:t>SOAP era baseado apenas em HTTP, mas a versão atual é projetada para usar uma variedade de protocolos de transporte, incluindo o SMTP, TCP ou UDP.</w:t>
+        <w:t xml:space="preserve"> (2007), originalmente o protocolo SOAP era baseado apenas em HTTP, mas a versão atual é projetada para usar uma variedade de protocolos de transporte, incluindo o SMTP, TCP ou UDP.</w:t>
       </w:r>
     </w:p>
     <w:p>
@@ -1124,8 +1398,6 @@
           <w:shd w:val="clear" w:color="auto" w:fill="FFFFFF"/>
         </w:rPr>
       </w:pPr>
-      <w:bookmarkStart w:id="0" w:name="_GoBack"/>
-      <w:bookmarkEnd w:id="0"/>
     </w:p>
     <w:p>
       <w:pPr>
@@ -1485,7 +1757,7 @@
           <w:sz w:val="32"/>
           <w:szCs w:val="32"/>
         </w:rPr>
-        <w:t>2.4</w:t>
+        <w:t>2.8</w:t>
       </w:r>
       <w:r>
         <w:rPr>
@@ -1502,184 +1774,38 @@
           <w:szCs w:val="32"/>
         </w:rPr>
       </w:pPr>
-    </w:p>
-    <w:p>
-      <w:pPr>
-        <w:rPr>
-          <w:sz w:val="32"/>
-          <w:szCs w:val="32"/>
-        </w:rPr>
-      </w:pPr>
-      <w:r>
-        <w:rPr>
-          <w:sz w:val="32"/>
-          <w:szCs w:val="32"/>
-        </w:rPr>
-        <w:t>2.5</w:t>
-      </w:r>
-      <w:r>
-        <w:rPr>
-          <w:sz w:val="32"/>
-          <w:szCs w:val="32"/>
-        </w:rPr>
-        <w:t xml:space="preserve"> Componentes Distribuídos</w:t>
-      </w:r>
-    </w:p>
-    <w:p>
-      <w:pPr>
-        <w:rPr>
-          <w:sz w:val="32"/>
-          <w:szCs w:val="32"/>
-        </w:rPr>
-      </w:pPr>
-    </w:p>
-    <w:p>
-      <w:pPr>
-        <w:rPr>
-          <w:sz w:val="32"/>
-          <w:szCs w:val="32"/>
-        </w:rPr>
-      </w:pPr>
       <w:r>
         <w:rPr>
           <w:sz w:val="32"/>
           <w:szCs w:val="32"/>
         </w:rPr>
         <w:tab/>
-        <w:t>2.5</w:t>
-      </w:r>
-      <w:r>
-        <w:rPr>
-          <w:sz w:val="32"/>
-          <w:szCs w:val="32"/>
-        </w:rPr>
-        <w:t>.1 Middleware Baseado em Componentes</w:t>
-      </w:r>
-    </w:p>
-    <w:p>
-      <w:pPr>
-        <w:rPr>
-          <w:sz w:val="32"/>
-          <w:szCs w:val="32"/>
-        </w:rPr>
-      </w:pPr>
-    </w:p>
-    <w:p>
-      <w:pPr>
-        <w:rPr>
-          <w:sz w:val="32"/>
-          <w:szCs w:val="32"/>
-        </w:rPr>
-      </w:pPr>
-      <w:r>
-        <w:rPr>
-          <w:sz w:val="32"/>
-          <w:szCs w:val="32"/>
-        </w:rPr>
-        <w:tab/>
-        <w:t>2.5</w:t>
-      </w:r>
-      <w:r>
-        <w:rPr>
-          <w:sz w:val="32"/>
-          <w:szCs w:val="32"/>
-        </w:rPr>
-        <w:t xml:space="preserve">.2 O Modelo </w:t>
-      </w:r>
-      <w:proofErr w:type="spellStart"/>
-      <w:r>
-        <w:rPr>
-          <w:sz w:val="32"/>
-          <w:szCs w:val="32"/>
-        </w:rPr>
-        <w:t>OpenCOM</w:t>
-      </w:r>
-      <w:proofErr w:type="spellEnd"/>
-    </w:p>
-    <w:p>
-      <w:pPr>
-        <w:rPr>
-          <w:sz w:val="32"/>
-          <w:szCs w:val="32"/>
-        </w:rPr>
-      </w:pPr>
-    </w:p>
-    <w:p>
-      <w:pPr>
-        <w:rPr>
-          <w:sz w:val="32"/>
-          <w:szCs w:val="32"/>
-        </w:rPr>
-      </w:pPr>
-      <w:r>
-        <w:rPr>
-          <w:sz w:val="32"/>
-          <w:szCs w:val="32"/>
-        </w:rPr>
-        <w:tab/>
-        <w:t>2.5</w:t>
-      </w:r>
-      <w:r>
-        <w:rPr>
-          <w:sz w:val="32"/>
-          <w:szCs w:val="32"/>
-        </w:rPr>
-        <w:t>.3 O Modelo Fractal</w:t>
-      </w:r>
-    </w:p>
-    <w:p>
-      <w:pPr>
-        <w:rPr>
-          <w:sz w:val="32"/>
-          <w:szCs w:val="32"/>
-        </w:rPr>
-      </w:pPr>
-    </w:p>
-    <w:p>
-      <w:pPr>
-        <w:rPr>
-          <w:sz w:val="32"/>
-          <w:szCs w:val="32"/>
-        </w:rPr>
-      </w:pPr>
-      <w:r>
-        <w:rPr>
-          <w:sz w:val="32"/>
-          <w:szCs w:val="32"/>
-        </w:rPr>
-        <w:tab/>
-        <w:t>2.5</w:t>
-      </w:r>
-      <w:r>
-        <w:rPr>
-          <w:sz w:val="32"/>
-          <w:szCs w:val="32"/>
-        </w:rPr>
-        <w:t>.4 O Modelo OSGI</w:t>
-      </w:r>
-    </w:p>
-    <w:p>
-      <w:pPr>
-        <w:rPr>
-          <w:sz w:val="32"/>
-          <w:szCs w:val="32"/>
-        </w:rPr>
-      </w:pPr>
-    </w:p>
-    <w:p>
-      <w:pPr>
-        <w:rPr>
-          <w:sz w:val="32"/>
-          <w:szCs w:val="32"/>
-        </w:rPr>
-      </w:pPr>
-      <w:r>
-        <w:rPr>
-          <w:sz w:val="32"/>
-          <w:szCs w:val="32"/>
-        </w:rPr>
-        <w:t>2.6</w:t>
-      </w:r>
+      </w:r>
+    </w:p>
+    <w:p>
+      <w:pPr>
+        <w:rPr>
+          <w:sz w:val="32"/>
+          <w:szCs w:val="32"/>
+        </w:rPr>
+      </w:pPr>
+    </w:p>
+    <w:p>
+      <w:pPr>
+        <w:rPr>
+          <w:sz w:val="32"/>
+          <w:szCs w:val="32"/>
+        </w:rPr>
+      </w:pPr>
+      <w:r>
+        <w:rPr>
+          <w:sz w:val="32"/>
+          <w:szCs w:val="32"/>
+        </w:rPr>
+        <w:t>2.9</w:t>
+      </w:r>
+      <w:bookmarkStart w:id="0" w:name="_GoBack"/>
+      <w:bookmarkEnd w:id="0"/>
       <w:r>
         <w:rPr>
           <w:sz w:val="32"/>

</xml_diff>

<commit_message>
descrição Componentes e Modelos de Componentes
</commit_message>
<xml_diff>
--- a/Capítulo 2.docx
+++ b/Capítulo 2.docx
@@ -415,15 +415,175 @@
         <w:t xml:space="preserve"> Entretanto, </w:t>
       </w:r>
       <w:r>
-        <w:t>{szyperski2002 apud sommerville2011} menciona que um componente de software é uma unidade de composição de interfaces contratualmente especificadas e pode ser implantado de forma independente, além de</w:t>
-      </w:r>
+        <w:t xml:space="preserve">{szyperski2002 apud sommerville2011} menciona que um componente de software é uma unidade de composição de interfaces contratualmente especificadas e pode ser implantado de </w:t>
+      </w:r>
+      <w:r>
+        <w:t>forma independente, além de estar</w:t>
+      </w:r>
+      <w:r>
+        <w:t xml:space="preserve"> sujeito a ser composto por parte de terceiros.</w:t>
+      </w:r>
+    </w:p>
+    <w:p>
+      <w:r>
+        <w:tab/>
+        <w:t xml:space="preserve">Um componente funciona como um </w:t>
+      </w:r>
+      <w:r>
+        <w:t>provedor de um ou mais serviços. Dessa forma, q</w:t>
+      </w:r>
+      <w:r>
+        <w:t>uando um sistema precisa de um serviço, ele chama um componente para fornecer esse serviço sem se preocupar sobre onde esse componente está sendo executado, nem mesmo de características como linguagem de programação qu</w:t>
+      </w:r>
+      <w:r>
+        <w:t xml:space="preserve">e o componente foi desenvolvido </w:t>
+      </w:r>
+      <w:r>
+        <w:t xml:space="preserve"> </w:t>
+      </w:r>
+      <w:r>
+        <w:t xml:space="preserve">{sommerville2011}. </w:t>
+      </w:r>
+      <w:r>
+        <w:t xml:space="preserve">Para isso, os componentes possuem duas interfaces relacionadas que refletem os serviços que o componente fornece (interface </w:t>
+      </w:r>
+      <w:proofErr w:type="spellStart"/>
+      <w:r>
+        <w:rPr>
+          <w:i/>
+        </w:rPr>
+        <w:t>provides</w:t>
+      </w:r>
+      <w:proofErr w:type="spellEnd"/>
+      <w:r>
+        <w:t xml:space="preserve">) e os serviços de que o componente necessita (interface </w:t>
+      </w:r>
+      <w:proofErr w:type="spellStart"/>
+      <w:r>
+        <w:rPr>
+          <w:i/>
+        </w:rPr>
+        <w:t>requires</w:t>
+      </w:r>
+      <w:proofErr w:type="spellEnd"/>
+      <w:r>
+        <w:t>)</w:t>
+      </w:r>
+      <w:r>
+        <w:t>, como mostra a F</w:t>
+      </w:r>
+      <w:r>
+        <w:t xml:space="preserve">igura </w:t>
+      </w:r>
+      <w:r>
+        <w:rPr>
+          <w:color w:val="FF0000"/>
+        </w:rPr>
+        <w:t>X</w:t>
+      </w:r>
+      <w:r>
+        <w:t xml:space="preserve"> {sommerville2011}.</w:t>
+      </w:r>
+    </w:p>
+    <w:p/>
+    <w:p>
+      <w:r>
+        <w:tab/>
+      </w:r>
+      <w:r>
+        <w:rPr>
+          <w:noProof/>
+          <w:lang w:val="en-US"/>
+        </w:rPr>
+        <w:drawing>
+          <wp:inline distT="0" distB="0" distL="0" distR="0" wp14:anchorId="1D3B5DE2" wp14:editId="5BF0556B">
+            <wp:extent cx="4114800" cy="1023478"/>
+            <wp:effectExtent l="0" t="0" r="0" b="0"/>
+            <wp:docPr id="2" name="Picture 2"/>
+            <wp:cNvGraphicFramePr>
+              <a:graphicFrameLocks xmlns:a="http://schemas.openxmlformats.org/drawingml/2006/main" noChangeAspect="1"/>
+            </wp:cNvGraphicFramePr>
+            <a:graphic xmlns:a="http://schemas.openxmlformats.org/drawingml/2006/main">
+              <a:graphicData uri="http://schemas.openxmlformats.org/drawingml/2006/picture">
+                <pic:pic xmlns:pic="http://schemas.openxmlformats.org/drawingml/2006/picture">
+                  <pic:nvPicPr>
+                    <pic:cNvPr id="0" name="Captura de Tela 2014-05-21 às 10.12.23.png"/>
+                    <pic:cNvPicPr/>
+                  </pic:nvPicPr>
+                  <pic:blipFill>
+                    <a:blip r:embed="rId6">
+                      <a:extLst>
+                        <a:ext uri="{28A0092B-C50C-407E-A947-70E740481C1C}">
+                          <a14:useLocalDpi xmlns:a14="http://schemas.microsoft.com/office/drawing/2010/main" val="0"/>
+                        </a:ext>
+                      </a:extLst>
+                    </a:blip>
+                    <a:stretch>
+                      <a:fillRect/>
+                    </a:stretch>
+                  </pic:blipFill>
+                  <pic:spPr>
+                    <a:xfrm>
+                      <a:off x="0" y="0"/>
+                      <a:ext cx="4115805" cy="1023728"/>
+                    </a:xfrm>
+                    <a:prstGeom prst="rect">
+                      <a:avLst/>
+                    </a:prstGeom>
+                  </pic:spPr>
+                </pic:pic>
+              </a:graphicData>
+            </a:graphic>
+          </wp:inline>
+        </w:drawing>
+      </w:r>
+    </w:p>
+    <w:p>
+      <w:r>
+        <w:tab/>
+        <w:t xml:space="preserve">Figura </w:t>
+      </w:r>
+      <w:r>
+        <w:rPr>
+          <w:color w:val="FF0000"/>
+        </w:rPr>
+        <w:t>X</w:t>
+      </w:r>
+      <w:r>
+        <w:rPr>
+          <w:color w:val="FF0000"/>
+        </w:rPr>
+        <w:t xml:space="preserve"> </w:t>
+      </w:r>
+      <w:r>
+        <w:t>–</w:t>
+      </w:r>
+      <w:r>
+        <w:t xml:space="preserve"> Interfaces de componentes {sommerville2011}</w:t>
+      </w:r>
+    </w:p>
+    <w:p/>
+    <w:p>
+      <w:r>
+        <w:tab/>
+        <w:t xml:space="preserve">Um modelo de componente é uma definição de normas para implementação, documentação e implantação </w:t>
+      </w:r>
+      <w:r>
+        <w:t xml:space="preserve">de componentes que garantem a interoperabilidade deles {sommerville2011}. Existem diversos modelos de componentes, entretanto neste trabalho serão abordados os modelos </w:t>
+      </w:r>
+      <w:proofErr w:type="spellStart"/>
+      <w:r>
+        <w:t>OpenCOM</w:t>
+      </w:r>
+      <w:proofErr w:type="spellEnd"/>
+      <w:r>
+        <w:t xml:space="preserve">, Fractal e OSGI.  </w:t>
+      </w:r>
+    </w:p>
+    <w:p>
       <w:bookmarkStart w:id="0" w:name="_GoBack"/>
       <w:bookmarkEnd w:id="0"/>
-      <w:r>
-        <w:t xml:space="preserve"> está sujeito a ser composto por parte de terceiros.</w:t>
-      </w:r>
-    </w:p>
-    <w:p/>
+    </w:p>
     <w:p>
       <w:pPr>
         <w:rPr>
@@ -516,6 +676,7 @@
         <w:ind w:firstLine="720"/>
       </w:pPr>
       <w:r>
+        <w:lastRenderedPageBreak/>
         <w:t>Criadora da tecnologia OSGI, a OSGI Alliance</w:t>
       </w:r>
       <w:r>
@@ -909,6 +1070,7 @@
     </w:p>
     <w:p>
       <w:r>
+        <w:lastRenderedPageBreak/>
         <w:tab/>
       </w:r>
       <w:r>
@@ -1033,7 +1195,6 @@
           <w:noProof/>
           <w:lang w:val="en-US"/>
         </w:rPr>
-        <w:lastRenderedPageBreak/>
         <w:drawing>
           <wp:inline distT="0" distB="0" distL="0" distR="0" wp14:anchorId="373CA8AF" wp14:editId="11C0762A">
             <wp:extent cx="4556929" cy="2971800"/>
@@ -1052,7 +1213,7 @@
                     </pic:cNvPicPr>
                   </pic:nvPicPr>
                   <pic:blipFill>
-                    <a:blip r:embed="rId5">
+                    <a:blip r:embed="rId7">
                       <a:extLst>
                         <a:ext uri="{28A0092B-C50C-407E-A947-70E740481C1C}">
                           <a14:useLocalDpi xmlns:a14="http://schemas.microsoft.com/office/drawing/2010/main" val="0"/>
@@ -1220,7 +1381,11 @@
       </w:r>
       <w:proofErr w:type="spellEnd"/>
       <w:r>
-        <w:t xml:space="preserve"> (2010), um serviço web é um componente de software armazenado em um computador que pode ser acessado por um aplicativo(ou outro componente de software) em outro computador por uma rede. Os clientes acessam as operações na interface de um serviço web por meio de requisições e respostas formatadas em XML e, normalmente, transmitidas por HTTP (COULOURIS; DOLLIMORE; KINDBERG, 2007). A XML é uma representação textual que, embora mais volumosa do que as representações alternativas, foi adotada por sua legibilidade e pela consequente facilidade de depuração (COULOURIS; DOLLIMORE; KINDBERG, 2007). De acordo com </w:t>
+        <w:t xml:space="preserve"> (2010), um serviço web é um componente de software armazenado em um computador que pode ser acessado por um aplicativo(ou outro componente de software) em outro computador por uma rede. Os clientes acessam as operações na interface de um serviço web por meio de requisições e respostas formatadas em XML e, normalmente, transmitidas por </w:t>
+      </w:r>
+      <w:r>
+        <w:lastRenderedPageBreak/>
+        <w:t xml:space="preserve">HTTP (COULOURIS; DOLLIMORE; KINDBERG, 2007). A XML é uma representação textual que, embora mais volumosa do que as representações alternativas, foi adotada por sua legibilidade e pela consequente facilidade de depuração (COULOURIS; DOLLIMORE; KINDBERG, 2007). De acordo com </w:t>
       </w:r>
       <w:proofErr w:type="spellStart"/>
       <w:r>
@@ -1325,11 +1490,7 @@
       </w:r>
       <w:proofErr w:type="spellEnd"/>
       <w:r>
-        <w:t xml:space="preserve"> (2007), originalmente o protocolo </w:t>
-      </w:r>
-      <w:r>
-        <w:lastRenderedPageBreak/>
-        <w:t>SOAP era baseado apenas em HTTP, mas a versão atual é projetada para usar uma variedade de protocolos de transporte, incluindo o SMTP, TCP ou UDP.</w:t>
+        <w:t xml:space="preserve"> (2007), originalmente o protocolo SOAP era baseado apenas em HTTP, mas a versão atual é projetada para usar uma variedade de protocolos de transporte, incluindo o SMTP, TCP ou UDP.</w:t>
       </w:r>
     </w:p>
     <w:p>
@@ -1688,7 +1849,7 @@
         </w:rPr>
         <w:t xml:space="preserve">(W3c, 2004). </w:t>
       </w:r>
-      <w:hyperlink r:id="rId6" w:history="1">
+      <w:hyperlink r:id="rId8" w:history="1">
         <w:r>
           <w:rPr>
             <w:rStyle w:val="Hyperlink"/>
@@ -1821,6 +1982,359 @@
     </w:sectPr>
   </w:body>
 </w:document>
+</file>
+
+<file path=word/numbering.xml><?xml version="1.0" encoding="utf-8"?>
+<w:numbering xmlns:wpc="http://schemas.microsoft.com/office/word/2010/wordprocessingCanvas" xmlns:mo="http://schemas.microsoft.com/office/mac/office/2008/main" xmlns:mc="http://schemas.openxmlformats.org/markup-compatibility/2006" xmlns:mv="urn:schemas-microsoft-com:mac:vml" xmlns:o="urn:schemas-microsoft-com:office:office" xmlns:r="http://schemas.openxmlformats.org/officeDocument/2006/relationships" xmlns:m="http://schemas.openxmlformats.org/officeDocument/2006/math" xmlns:v="urn:schemas-microsoft-com:vml" xmlns:wp14="http://schemas.microsoft.com/office/word/2010/wordprocessingDrawing" xmlns:wp="http://schemas.openxmlformats.org/drawingml/2006/wordprocessingDrawing" xmlns:w10="urn:schemas-microsoft-com:office:word" xmlns:w="http://schemas.openxmlformats.org/wordprocessingml/2006/main" xmlns:w14="http://schemas.microsoft.com/office/word/2010/wordml" xmlns:wpg="http://schemas.microsoft.com/office/word/2010/wordprocessingGroup" xmlns:wpi="http://schemas.microsoft.com/office/word/2010/wordprocessingInk" xmlns:wne="http://schemas.microsoft.com/office/word/2006/wordml" xmlns:wps="http://schemas.microsoft.com/office/word/2010/wordprocessingShape" mc:Ignorable="w14 wp14">
+  <w:abstractNum w:abstractNumId="0">
+    <w:nsid w:val="10106A34"/>
+    <w:multiLevelType w:val="hybridMultilevel"/>
+    <w:tmpl w:val="2B1AF650"/>
+    <w:lvl w:ilvl="0" w:tplc="04090001">
+      <w:start w:val="1"/>
+      <w:numFmt w:val="bullet"/>
+      <w:lvlText w:val=""/>
+      <w:lvlJc w:val="left"/>
+      <w:pPr>
+        <w:ind w:left="1440" w:hanging="360"/>
+      </w:pPr>
+      <w:rPr>
+        <w:rFonts w:ascii="Symbol" w:hAnsi="Symbol" w:hint="default"/>
+      </w:rPr>
+    </w:lvl>
+    <w:lvl w:ilvl="1" w:tplc="04090003" w:tentative="1">
+      <w:start w:val="1"/>
+      <w:numFmt w:val="bullet"/>
+      <w:lvlText w:val="o"/>
+      <w:lvlJc w:val="left"/>
+      <w:pPr>
+        <w:ind w:left="2160" w:hanging="360"/>
+      </w:pPr>
+      <w:rPr>
+        <w:rFonts w:ascii="Courier New" w:hAnsi="Courier New" w:hint="default"/>
+      </w:rPr>
+    </w:lvl>
+    <w:lvl w:ilvl="2" w:tplc="04090005" w:tentative="1">
+      <w:start w:val="1"/>
+      <w:numFmt w:val="bullet"/>
+      <w:lvlText w:val=""/>
+      <w:lvlJc w:val="left"/>
+      <w:pPr>
+        <w:ind w:left="2880" w:hanging="360"/>
+      </w:pPr>
+      <w:rPr>
+        <w:rFonts w:ascii="Wingdings" w:hAnsi="Wingdings" w:hint="default"/>
+      </w:rPr>
+    </w:lvl>
+    <w:lvl w:ilvl="3" w:tplc="04090001" w:tentative="1">
+      <w:start w:val="1"/>
+      <w:numFmt w:val="bullet"/>
+      <w:lvlText w:val=""/>
+      <w:lvlJc w:val="left"/>
+      <w:pPr>
+        <w:ind w:left="3600" w:hanging="360"/>
+      </w:pPr>
+      <w:rPr>
+        <w:rFonts w:ascii="Symbol" w:hAnsi="Symbol" w:hint="default"/>
+      </w:rPr>
+    </w:lvl>
+    <w:lvl w:ilvl="4" w:tplc="04090003" w:tentative="1">
+      <w:start w:val="1"/>
+      <w:numFmt w:val="bullet"/>
+      <w:lvlText w:val="o"/>
+      <w:lvlJc w:val="left"/>
+      <w:pPr>
+        <w:ind w:left="4320" w:hanging="360"/>
+      </w:pPr>
+      <w:rPr>
+        <w:rFonts w:ascii="Courier New" w:hAnsi="Courier New" w:hint="default"/>
+      </w:rPr>
+    </w:lvl>
+    <w:lvl w:ilvl="5" w:tplc="04090005" w:tentative="1">
+      <w:start w:val="1"/>
+      <w:numFmt w:val="bullet"/>
+      <w:lvlText w:val=""/>
+      <w:lvlJc w:val="left"/>
+      <w:pPr>
+        <w:ind w:left="5040" w:hanging="360"/>
+      </w:pPr>
+      <w:rPr>
+        <w:rFonts w:ascii="Wingdings" w:hAnsi="Wingdings" w:hint="default"/>
+      </w:rPr>
+    </w:lvl>
+    <w:lvl w:ilvl="6" w:tplc="04090001" w:tentative="1">
+      <w:start w:val="1"/>
+      <w:numFmt w:val="bullet"/>
+      <w:lvlText w:val=""/>
+      <w:lvlJc w:val="left"/>
+      <w:pPr>
+        <w:ind w:left="5760" w:hanging="360"/>
+      </w:pPr>
+      <w:rPr>
+        <w:rFonts w:ascii="Symbol" w:hAnsi="Symbol" w:hint="default"/>
+      </w:rPr>
+    </w:lvl>
+    <w:lvl w:ilvl="7" w:tplc="04090003" w:tentative="1">
+      <w:start w:val="1"/>
+      <w:numFmt w:val="bullet"/>
+      <w:lvlText w:val="o"/>
+      <w:lvlJc w:val="left"/>
+      <w:pPr>
+        <w:ind w:left="6480" w:hanging="360"/>
+      </w:pPr>
+      <w:rPr>
+        <w:rFonts w:ascii="Courier New" w:hAnsi="Courier New" w:hint="default"/>
+      </w:rPr>
+    </w:lvl>
+    <w:lvl w:ilvl="8" w:tplc="04090005" w:tentative="1">
+      <w:start w:val="1"/>
+      <w:numFmt w:val="bullet"/>
+      <w:lvlText w:val=""/>
+      <w:lvlJc w:val="left"/>
+      <w:pPr>
+        <w:ind w:left="7200" w:hanging="360"/>
+      </w:pPr>
+      <w:rPr>
+        <w:rFonts w:ascii="Wingdings" w:hAnsi="Wingdings" w:hint="default"/>
+      </w:rPr>
+    </w:lvl>
+  </w:abstractNum>
+  <w:abstractNum w:abstractNumId="1">
+    <w:nsid w:val="14663F85"/>
+    <w:multiLevelType w:val="hybridMultilevel"/>
+    <w:tmpl w:val="04A82486"/>
+    <w:lvl w:ilvl="0" w:tplc="04090001">
+      <w:start w:val="1"/>
+      <w:numFmt w:val="bullet"/>
+      <w:lvlText w:val=""/>
+      <w:lvlJc w:val="left"/>
+      <w:pPr>
+        <w:ind w:left="720" w:hanging="360"/>
+      </w:pPr>
+      <w:rPr>
+        <w:rFonts w:ascii="Symbol" w:hAnsi="Symbol" w:hint="default"/>
+      </w:rPr>
+    </w:lvl>
+    <w:lvl w:ilvl="1" w:tplc="04090003" w:tentative="1">
+      <w:start w:val="1"/>
+      <w:numFmt w:val="bullet"/>
+      <w:lvlText w:val="o"/>
+      <w:lvlJc w:val="left"/>
+      <w:pPr>
+        <w:ind w:left="1440" w:hanging="360"/>
+      </w:pPr>
+      <w:rPr>
+        <w:rFonts w:ascii="Courier New" w:hAnsi="Courier New" w:hint="default"/>
+      </w:rPr>
+    </w:lvl>
+    <w:lvl w:ilvl="2" w:tplc="04090005" w:tentative="1">
+      <w:start w:val="1"/>
+      <w:numFmt w:val="bullet"/>
+      <w:lvlText w:val=""/>
+      <w:lvlJc w:val="left"/>
+      <w:pPr>
+        <w:ind w:left="2160" w:hanging="360"/>
+      </w:pPr>
+      <w:rPr>
+        <w:rFonts w:ascii="Wingdings" w:hAnsi="Wingdings" w:hint="default"/>
+      </w:rPr>
+    </w:lvl>
+    <w:lvl w:ilvl="3" w:tplc="04090001" w:tentative="1">
+      <w:start w:val="1"/>
+      <w:numFmt w:val="bullet"/>
+      <w:lvlText w:val=""/>
+      <w:lvlJc w:val="left"/>
+      <w:pPr>
+        <w:ind w:left="2880" w:hanging="360"/>
+      </w:pPr>
+      <w:rPr>
+        <w:rFonts w:ascii="Symbol" w:hAnsi="Symbol" w:hint="default"/>
+      </w:rPr>
+    </w:lvl>
+    <w:lvl w:ilvl="4" w:tplc="04090003" w:tentative="1">
+      <w:start w:val="1"/>
+      <w:numFmt w:val="bullet"/>
+      <w:lvlText w:val="o"/>
+      <w:lvlJc w:val="left"/>
+      <w:pPr>
+        <w:ind w:left="3600" w:hanging="360"/>
+      </w:pPr>
+      <w:rPr>
+        <w:rFonts w:ascii="Courier New" w:hAnsi="Courier New" w:hint="default"/>
+      </w:rPr>
+    </w:lvl>
+    <w:lvl w:ilvl="5" w:tplc="04090005" w:tentative="1">
+      <w:start w:val="1"/>
+      <w:numFmt w:val="bullet"/>
+      <w:lvlText w:val=""/>
+      <w:lvlJc w:val="left"/>
+      <w:pPr>
+        <w:ind w:left="4320" w:hanging="360"/>
+      </w:pPr>
+      <w:rPr>
+        <w:rFonts w:ascii="Wingdings" w:hAnsi="Wingdings" w:hint="default"/>
+      </w:rPr>
+    </w:lvl>
+    <w:lvl w:ilvl="6" w:tplc="04090001" w:tentative="1">
+      <w:start w:val="1"/>
+      <w:numFmt w:val="bullet"/>
+      <w:lvlText w:val=""/>
+      <w:lvlJc w:val="left"/>
+      <w:pPr>
+        <w:ind w:left="5040" w:hanging="360"/>
+      </w:pPr>
+      <w:rPr>
+        <w:rFonts w:ascii="Symbol" w:hAnsi="Symbol" w:hint="default"/>
+      </w:rPr>
+    </w:lvl>
+    <w:lvl w:ilvl="7" w:tplc="04090003" w:tentative="1">
+      <w:start w:val="1"/>
+      <w:numFmt w:val="bullet"/>
+      <w:lvlText w:val="o"/>
+      <w:lvlJc w:val="left"/>
+      <w:pPr>
+        <w:ind w:left="5760" w:hanging="360"/>
+      </w:pPr>
+      <w:rPr>
+        <w:rFonts w:ascii="Courier New" w:hAnsi="Courier New" w:hint="default"/>
+      </w:rPr>
+    </w:lvl>
+    <w:lvl w:ilvl="8" w:tplc="04090005" w:tentative="1">
+      <w:start w:val="1"/>
+      <w:numFmt w:val="bullet"/>
+      <w:lvlText w:val=""/>
+      <w:lvlJc w:val="left"/>
+      <w:pPr>
+        <w:ind w:left="6480" w:hanging="360"/>
+      </w:pPr>
+      <w:rPr>
+        <w:rFonts w:ascii="Wingdings" w:hAnsi="Wingdings" w:hint="default"/>
+      </w:rPr>
+    </w:lvl>
+  </w:abstractNum>
+  <w:abstractNum w:abstractNumId="2">
+    <w:nsid w:val="5785521D"/>
+    <w:multiLevelType w:val="hybridMultilevel"/>
+    <w:tmpl w:val="F0FEE616"/>
+    <w:lvl w:ilvl="0" w:tplc="04090001">
+      <w:start w:val="1"/>
+      <w:numFmt w:val="bullet"/>
+      <w:lvlText w:val=""/>
+      <w:lvlJc w:val="left"/>
+      <w:pPr>
+        <w:ind w:left="1440" w:hanging="360"/>
+      </w:pPr>
+      <w:rPr>
+        <w:rFonts w:ascii="Symbol" w:hAnsi="Symbol" w:hint="default"/>
+      </w:rPr>
+    </w:lvl>
+    <w:lvl w:ilvl="1" w:tplc="04090003" w:tentative="1">
+      <w:start w:val="1"/>
+      <w:numFmt w:val="bullet"/>
+      <w:lvlText w:val="o"/>
+      <w:lvlJc w:val="left"/>
+      <w:pPr>
+        <w:ind w:left="2160" w:hanging="360"/>
+      </w:pPr>
+      <w:rPr>
+        <w:rFonts w:ascii="Courier New" w:hAnsi="Courier New" w:hint="default"/>
+      </w:rPr>
+    </w:lvl>
+    <w:lvl w:ilvl="2" w:tplc="04090005" w:tentative="1">
+      <w:start w:val="1"/>
+      <w:numFmt w:val="bullet"/>
+      <w:lvlText w:val=""/>
+      <w:lvlJc w:val="left"/>
+      <w:pPr>
+        <w:ind w:left="2880" w:hanging="360"/>
+      </w:pPr>
+      <w:rPr>
+        <w:rFonts w:ascii="Wingdings" w:hAnsi="Wingdings" w:hint="default"/>
+      </w:rPr>
+    </w:lvl>
+    <w:lvl w:ilvl="3" w:tplc="04090001" w:tentative="1">
+      <w:start w:val="1"/>
+      <w:numFmt w:val="bullet"/>
+      <w:lvlText w:val=""/>
+      <w:lvlJc w:val="left"/>
+      <w:pPr>
+        <w:ind w:left="3600" w:hanging="360"/>
+      </w:pPr>
+      <w:rPr>
+        <w:rFonts w:ascii="Symbol" w:hAnsi="Symbol" w:hint="default"/>
+      </w:rPr>
+    </w:lvl>
+    <w:lvl w:ilvl="4" w:tplc="04090003" w:tentative="1">
+      <w:start w:val="1"/>
+      <w:numFmt w:val="bullet"/>
+      <w:lvlText w:val="o"/>
+      <w:lvlJc w:val="left"/>
+      <w:pPr>
+        <w:ind w:left="4320" w:hanging="360"/>
+      </w:pPr>
+      <w:rPr>
+        <w:rFonts w:ascii="Courier New" w:hAnsi="Courier New" w:hint="default"/>
+      </w:rPr>
+    </w:lvl>
+    <w:lvl w:ilvl="5" w:tplc="04090005" w:tentative="1">
+      <w:start w:val="1"/>
+      <w:numFmt w:val="bullet"/>
+      <w:lvlText w:val=""/>
+      <w:lvlJc w:val="left"/>
+      <w:pPr>
+        <w:ind w:left="5040" w:hanging="360"/>
+      </w:pPr>
+      <w:rPr>
+        <w:rFonts w:ascii="Wingdings" w:hAnsi="Wingdings" w:hint="default"/>
+      </w:rPr>
+    </w:lvl>
+    <w:lvl w:ilvl="6" w:tplc="04090001" w:tentative="1">
+      <w:start w:val="1"/>
+      <w:numFmt w:val="bullet"/>
+      <w:lvlText w:val=""/>
+      <w:lvlJc w:val="left"/>
+      <w:pPr>
+        <w:ind w:left="5760" w:hanging="360"/>
+      </w:pPr>
+      <w:rPr>
+        <w:rFonts w:ascii="Symbol" w:hAnsi="Symbol" w:hint="default"/>
+      </w:rPr>
+    </w:lvl>
+    <w:lvl w:ilvl="7" w:tplc="04090003" w:tentative="1">
+      <w:start w:val="1"/>
+      <w:numFmt w:val="bullet"/>
+      <w:lvlText w:val="o"/>
+      <w:lvlJc w:val="left"/>
+      <w:pPr>
+        <w:ind w:left="6480" w:hanging="360"/>
+      </w:pPr>
+      <w:rPr>
+        <w:rFonts w:ascii="Courier New" w:hAnsi="Courier New" w:hint="default"/>
+      </w:rPr>
+    </w:lvl>
+    <w:lvl w:ilvl="8" w:tplc="04090005" w:tentative="1">
+      <w:start w:val="1"/>
+      <w:numFmt w:val="bullet"/>
+      <w:lvlText w:val=""/>
+      <w:lvlJc w:val="left"/>
+      <w:pPr>
+        <w:ind w:left="7200" w:hanging="360"/>
+      </w:pPr>
+      <w:rPr>
+        <w:rFonts w:ascii="Wingdings" w:hAnsi="Wingdings" w:hint="default"/>
+      </w:rPr>
+    </w:lvl>
+  </w:abstractNum>
+  <w:num w:numId="1">
+    <w:abstractNumId w:val="0"/>
+  </w:num>
+  <w:num w:numId="2">
+    <w:abstractNumId w:val="1"/>
+  </w:num>
+  <w:num w:numId="3">
+    <w:abstractNumId w:val="2"/>
+  </w:num>
+</w:numbering>
 </file>
 
 <file path=word/styles.xml><?xml version="1.0" encoding="utf-8"?>
@@ -2052,6 +2566,17 @@
       <w:color w:val="0000FF" w:themeColor="hyperlink"/>
       <w:u w:val="single"/>
     </w:rPr>
+  </w:style>
+  <w:style w:type="paragraph" w:styleId="ListParagraph">
+    <w:name w:val="List Paragraph"/>
+    <w:basedOn w:val="Normal"/>
+    <w:uiPriority w:val="34"/>
+    <w:qFormat/>
+    <w:rsid w:val="00867373"/>
+    <w:pPr>
+      <w:ind w:left="720"/>
+      <w:contextualSpacing/>
+    </w:pPr>
   </w:style>
 </w:styles>
 </file>
@@ -2285,6 +2810,17 @@
       <w:color w:val="0000FF" w:themeColor="hyperlink"/>
       <w:u w:val="single"/>
     </w:rPr>
+  </w:style>
+  <w:style w:type="paragraph" w:styleId="ListParagraph">
+    <w:name w:val="List Paragraph"/>
+    <w:basedOn w:val="Normal"/>
+    <w:uiPriority w:val="34"/>
+    <w:qFormat/>
+    <w:rsid w:val="00867373"/>
+    <w:pPr>
+      <w:ind w:left="720"/>
+      <w:contextualSpacing/>
+    </w:pPr>
   </w:style>
 </w:styles>
 </file>

</xml_diff>

<commit_message>
RMI e novas referências
</commit_message>
<xml_diff>
--- a/Capítulo 2.docx
+++ b/Capítulo 2.docx
@@ -212,7 +212,7 @@
           <w:lang w:val="en-US"/>
         </w:rPr>
         <w:drawing>
-          <wp:inline distT="0" distB="0" distL="0" distR="0" wp14:anchorId="1C2F3748" wp14:editId="5A687B7A">
+          <wp:inline distT="0" distB="0" distL="0" distR="0" wp14:anchorId="15C3EA8F" wp14:editId="180A33E9">
             <wp:extent cx="4114800" cy="1023478"/>
             <wp:effectExtent l="0" t="0" r="0" b="0"/>
             <wp:docPr id="2" name="Picture 2"/>
@@ -453,14 +453,6 @@
           <w:szCs w:val="32"/>
         </w:rPr>
         <w:tab/>
-      </w:r>
-      <w:bookmarkStart w:id="0" w:name="_GoBack"/>
-      <w:bookmarkEnd w:id="0"/>
-      <w:r>
-        <w:rPr>
-          <w:sz w:val="32"/>
-          <w:szCs w:val="32"/>
-        </w:rPr>
         <w:t>2.2.1 CBSE para reúso</w:t>
       </w:r>
     </w:p>
@@ -613,66 +605,63 @@
       </w:r>
     </w:p>
     <w:p/>
+    <w:p>
+      <w:pPr>
+        <w:rPr>
+          <w:sz w:val="32"/>
+          <w:szCs w:val="32"/>
+        </w:rPr>
+      </w:pPr>
+    </w:p>
+    <w:p>
+      <w:pPr>
+        <w:rPr>
+          <w:sz w:val="32"/>
+          <w:szCs w:val="32"/>
+        </w:rPr>
+      </w:pPr>
+      <w:r>
+        <w:rPr>
+          <w:sz w:val="32"/>
+          <w:szCs w:val="32"/>
+        </w:rPr>
+        <w:tab/>
+        <w:t>2.4 Invocação Remota de Métodos (RMI)</w:t>
+      </w:r>
+    </w:p>
+    <w:p>
+      <w:pPr>
+        <w:rPr>
+          <w:sz w:val="32"/>
+          <w:szCs w:val="32"/>
+        </w:rPr>
+      </w:pPr>
+    </w:p>
+    <w:p>
+      <w:r>
+        <w:tab/>
+        <w:t xml:space="preserve">A RMI é uma extensão da invocação a método local que permite a um objeto que está em um processo invocar os métodos de um objeto que está em outro processo {Coulouris2007}. {Nascimento2013 apud Harold2004} menciona que a diferença entre objetos remotos e objetos locais é que os objetos remotos estão localizados em máquinas virtuais diferentes. Devido à possibilidade de falhas independentes dos objetos invocadores e invocados , as </w:t>
+      </w:r>
+      <w:proofErr w:type="spellStart"/>
+      <w:r>
+        <w:t>RMIs</w:t>
+      </w:r>
+      <w:proofErr w:type="spellEnd"/>
+      <w:r>
+        <w:t xml:space="preserve"> têm semânticas diferentes das invocações a métodos locais, onde a transparência total não é necessariamente desejável {Coulouris2007}.</w:t>
+      </w:r>
+    </w:p>
+    <w:p>
+      <w:r>
+        <w:tab/>
+        <w:t xml:space="preserve">De acordo com {Reilly2002}, cada serviço RMI é definido por uma interface que descreve os métodos dos objetos que podem ser chamados remotamente. Segundo {Nascimento2013} e {Reilly2002}, essa interface deve ser compartilhada por todos os desenvolvedores uma vez que eles são incentivados a definir os métodos que podem ser chamados remotamente antes mesmo da implementação. </w:t>
+      </w:r>
+    </w:p>
     <w:p/>
     <w:p/>
     <w:p>
-      <w:pPr>
-        <w:rPr>
-          <w:sz w:val="32"/>
-          <w:szCs w:val="32"/>
-        </w:rPr>
-      </w:pPr>
-      <w:r>
-        <w:rPr>
-          <w:sz w:val="32"/>
-          <w:szCs w:val="32"/>
-        </w:rPr>
-        <w:t>2.4 Modelos de Interação</w:t>
-      </w:r>
-    </w:p>
-    <w:p>
-      <w:pPr>
-        <w:rPr>
-          <w:sz w:val="32"/>
-          <w:szCs w:val="32"/>
-        </w:rPr>
-      </w:pPr>
-      <w:r>
-        <w:rPr>
-          <w:sz w:val="32"/>
-          <w:szCs w:val="32"/>
-        </w:rPr>
-        <w:tab/>
-      </w:r>
-    </w:p>
-    <w:p>
-      <w:r>
-        <w:tab/>
-        <w:t xml:space="preserve">“A RMI é uma extensão da invocação a método local que permite a um objeto que está em um processo invocar os métodos de um objeto que está em outro processo.” </w:t>
-      </w:r>
-      <w:proofErr w:type="spellStart"/>
-      <w:r>
-        <w:t>Coulouris</w:t>
-      </w:r>
-      <w:proofErr w:type="spellEnd"/>
-      <w:r>
-        <w:t xml:space="preserve">, </w:t>
-      </w:r>
-      <w:proofErr w:type="spellStart"/>
-      <w:r>
-        <w:t>Dollimore</w:t>
-      </w:r>
-      <w:proofErr w:type="spellEnd"/>
-      <w:r>
-        <w:t xml:space="preserve"> e </w:t>
-      </w:r>
-      <w:proofErr w:type="spellStart"/>
-      <w:r>
-        <w:t>Kindberg</w:t>
-      </w:r>
-      <w:proofErr w:type="spellEnd"/>
-      <w:r>
-        <w:t xml:space="preserve"> (2007). Ou seja, a Invocação Remota de Métodos (RMI) permite o estabelecimento de comunicação entre objetos remotos distribuídos. Objetos esses que estão dispostos em processos diferentes ou mesmo em máquinas distribuídas geograficamente. Dessa forma esses objetos implementam uma interface remota. O que pode ser considerada a porta por onde esses objetos se comunicam. Com elas é possível controlar as interações entre os módulos e especificar os procedimentos e variáveis que podem ser acessadas a partir de outro módulo. Entretanto quem os utiliza não necessita do conhecimento de como o método está implementado, muito menos onde está localizado.  Apenas o utiliza por meio das interfaces. Logo nota-se que a RMI é baseada na arquitetura Cliente-Servidor. Ou seja, de um lado está a máquina Cliente que solicita ou invoca algo e do outro lá está a máquina Servidor. Sendo assim no lado Servidor são instanciados objetos remotos em uma porta e são referenciados com um nome. Dessa forma esses objetos esperam por invocações a métodos oriundos das máquinas Clientes que esperam pela resposta do solicitado. </w:t>
+      <w:r>
+        <w:t xml:space="preserve">Ou seja, a Invocação Remota de Métodos (RMI) permite o estabelecimento de comunicação entre objetos remotos distribuídos. Objetos esses que estão dispostos em processos diferentes ou mesmo em máquinas distribuídas geograficamente. Dessa forma esses objetos implementam uma interface remota. O que pode ser considerada a porta por onde esses objetos se comunicam. Com elas é possível controlar as interações entre os módulos e especificar os procedimentos e variáveis que podem ser acessadas a partir de outro módulo. Entretanto quem os utiliza não necessita do conhecimento de como o método está implementado, muito menos onde está localizado.  Apenas o utiliza por meio das interfaces. Logo nota-se que a RMI é baseada na arquitetura Cliente-Servidor. Ou seja, de um lado está a máquina Cliente que solicita ou invoca algo e do outro lá está a máquina Servidor. Sendo assim no lado Servidor são instanciados objetos remotos em uma porta e são referenciados com um nome. Dessa forma esses objetos esperam por invocações a métodos oriundos das máquinas Clientes que esperam pela resposta do solicitado. </w:t>
       </w:r>
     </w:p>
     <w:p>
@@ -750,38 +739,28 @@
       </w:r>
       <w:proofErr w:type="spellEnd"/>
       <w:r>
-        <w:t xml:space="preserve"> e a camada de Transporte. Nela são criadas e gerenciadas as referências remotas aos objetos. Por fim encontra-se a camada de Transporte. Essa oferece o protocolo que envia solicitações aos objetos remoto pela rede. </w:t>
-      </w:r>
-    </w:p>
-    <w:p>
-      <w:pPr>
-        <w:rPr>
-          <w:sz w:val="32"/>
-          <w:szCs w:val="32"/>
-        </w:rPr>
-      </w:pPr>
-    </w:p>
-    <w:p>
-      <w:pPr>
-        <w:rPr>
-          <w:sz w:val="32"/>
-          <w:szCs w:val="32"/>
-        </w:rPr>
-      </w:pPr>
-    </w:p>
-    <w:p>
-      <w:pPr>
-        <w:rPr>
-          <w:sz w:val="32"/>
-          <w:szCs w:val="32"/>
-        </w:rPr>
-      </w:pPr>
-      <w:r>
-        <w:rPr>
-          <w:sz w:val="32"/>
-          <w:szCs w:val="32"/>
-        </w:rPr>
-        <w:t>2.6 Serviços Web</w:t>
+        <w:t xml:space="preserve"> e a camada de Transporte. Nela são criadas e gerenciadas as referências remotas aos objetos. Por fim encontra-se a </w:t>
+      </w:r>
+      <w:r>
+        <w:lastRenderedPageBreak/>
+        <w:t xml:space="preserve">camada de Transporte. Essa oferece o protocolo que envia solicitações aos objetos remoto pela rede. </w:t>
+      </w:r>
+    </w:p>
+    <w:p/>
+    <w:p>
+      <w:pPr>
+        <w:ind w:firstLine="720"/>
+        <w:rPr>
+          <w:sz w:val="32"/>
+          <w:szCs w:val="32"/>
+        </w:rPr>
+      </w:pPr>
+      <w:r>
+        <w:rPr>
+          <w:sz w:val="32"/>
+          <w:szCs w:val="32"/>
+        </w:rPr>
+        <w:t>2.5 Serviços Web</w:t>
       </w:r>
     </w:p>
     <w:p>
@@ -807,17 +786,7 @@
           <w:szCs w:val="27"/>
           <w:shd w:val="clear" w:color="auto" w:fill="FFFFFF"/>
         </w:rPr>
-        <w:t xml:space="preserve">possui uma </w:t>
-      </w:r>
-      <w:r>
-        <w:rPr>
-          <w:rFonts w:ascii="Arial" w:hAnsi="Arial" w:cs="Arial"/>
-          <w:color w:val="000000"/>
-          <w:szCs w:val="27"/>
-          <w:shd w:val="clear" w:color="auto" w:fill="FFFFFF"/>
-        </w:rPr>
-        <w:lastRenderedPageBreak/>
-        <w:t xml:space="preserve">interface descrita em um formato processável por máquina, especificamente a WSDL (Web Services </w:t>
+        <w:t xml:space="preserve">possui uma interface descrita em um formato processável por máquina, especificamente a WSDL (Web Services </w:t>
       </w:r>
       <w:proofErr w:type="spellStart"/>
       <w:r>
@@ -1228,16 +1197,9 @@
         </w:rPr>
         <w:t>2.8 Discussão</w:t>
       </w:r>
-    </w:p>
-    <w:p>
-      <w:pPr>
-        <w:rPr>
-          <w:sz w:val="32"/>
-          <w:szCs w:val="32"/>
-        </w:rPr>
-      </w:pPr>
-    </w:p>
-    <w:p/>
+      <w:bookmarkStart w:id="0" w:name="_GoBack"/>
+      <w:bookmarkEnd w:id="0"/>
+    </w:p>
     <w:sectPr>
       <w:pgSz w:w="11900" w:h="16840"/>
       <w:pgMar w:top="1440" w:right="1800" w:bottom="1440" w:left="1800" w:header="708" w:footer="708" w:gutter="0"/>
@@ -1881,7 +1843,7 @@
   <w:style w:type="paragraph" w:default="1" w:styleId="Normal">
     <w:name w:val="Normal"/>
     <w:qFormat/>
-    <w:rsid w:val="003E6554"/>
+    <w:rsid w:val="00687D06"/>
   </w:style>
   <w:style w:type="character" w:default="1" w:styleId="DefaultParagraphFont">
     <w:name w:val="Default Paragraph Font"/>
@@ -2126,7 +2088,7 @@
   <w:style w:type="paragraph" w:default="1" w:styleId="Normal">
     <w:name w:val="Normal"/>
     <w:qFormat/>
-    <w:rsid w:val="003E6554"/>
+    <w:rsid w:val="00687D06"/>
   </w:style>
   <w:style w:type="character" w:default="1" w:styleId="DefaultParagraphFont">
     <w:name w:val="Default Paragraph Font"/>

</xml_diff>

<commit_message>
Definição conceitos cap 2 e figura arquitetura em camadas da RMI
</commit_message>
<xml_diff>
--- a/Capítulo 2.docx
+++ b/Capítulo 2.docx
@@ -417,83 +417,6 @@
           <w:szCs w:val="32"/>
         </w:rPr>
       </w:pPr>
-      <w:r>
-        <w:rPr>
-          <w:sz w:val="32"/>
-          <w:szCs w:val="32"/>
-        </w:rPr>
-        <w:t>2.2 Processo CBSE</w:t>
-      </w:r>
-    </w:p>
-    <w:p>
-      <w:pPr>
-        <w:rPr>
-          <w:sz w:val="32"/>
-          <w:szCs w:val="32"/>
-        </w:rPr>
-      </w:pPr>
-      <w:r>
-        <w:rPr>
-          <w:sz w:val="32"/>
-          <w:szCs w:val="32"/>
-        </w:rPr>
-        <w:tab/>
-      </w:r>
-    </w:p>
-    <w:p>
-      <w:pPr>
-        <w:rPr>
-          <w:sz w:val="32"/>
-          <w:szCs w:val="32"/>
-        </w:rPr>
-      </w:pPr>
-      <w:r>
-        <w:rPr>
-          <w:sz w:val="32"/>
-          <w:szCs w:val="32"/>
-        </w:rPr>
-        <w:tab/>
-        <w:t>2.2.1 CBSE para reúso</w:t>
-      </w:r>
-    </w:p>
-    <w:p>
-      <w:pPr>
-        <w:rPr>
-          <w:sz w:val="32"/>
-          <w:szCs w:val="32"/>
-        </w:rPr>
-      </w:pPr>
-      <w:r>
-        <w:rPr>
-          <w:sz w:val="32"/>
-          <w:szCs w:val="32"/>
-        </w:rPr>
-        <w:tab/>
-      </w:r>
-    </w:p>
-    <w:p>
-      <w:pPr>
-        <w:rPr>
-          <w:sz w:val="32"/>
-          <w:szCs w:val="32"/>
-        </w:rPr>
-      </w:pPr>
-      <w:r>
-        <w:rPr>
-          <w:sz w:val="32"/>
-          <w:szCs w:val="32"/>
-        </w:rPr>
-        <w:tab/>
-        <w:t>2.2.2 CBSE com reúso</w:t>
-      </w:r>
-    </w:p>
-    <w:p>
-      <w:pPr>
-        <w:rPr>
-          <w:sz w:val="32"/>
-          <w:szCs w:val="32"/>
-        </w:rPr>
-      </w:pPr>
     </w:p>
     <w:p>
       <w:pPr>
@@ -600,7 +523,6 @@
         </w:numPr>
       </w:pPr>
       <w:r>
-        <w:lastRenderedPageBreak/>
         <w:t>Tolerância a defeitos: Um sistema distribuído pode ser tolerante a algumas falhas de hardware e software dispondo de vários computadores e replicando as informações importantes para o sistema.</w:t>
       </w:r>
     </w:p>
@@ -643,12 +565,7 @@
         <w:t>A RMI é uma extensão da invocação a método local que permite a um objeto que está em um processo invocar os métodos de um objeto que está em outro processo {Coulouris2007}. {Nascimento2013 apud Harold2004} menciona que a diferença entre objetos remotos e objetos locais é que os objetos remotos estão localizados em máquinas virtuais diferentes</w:t>
       </w:r>
       <w:r>
-        <w:t xml:space="preserve">, assim como na Figura{figuras/006 – Invocação Remota de </w:t>
-      </w:r>
-      <w:bookmarkStart w:id="0" w:name="_GoBack"/>
-      <w:bookmarkEnd w:id="0"/>
-      <w:r>
-        <w:t>Métodos.png}</w:t>
+        <w:t>, assim como na Figura{figuras/006 – Invocação Remota de Métodos.png}</w:t>
       </w:r>
       <w:r>
         <w:t xml:space="preserve">. Devido à possibilidade de falhas independentes dos objetos invocadores e invocados , as </w:t>
@@ -662,6 +579,92 @@
         <w:t xml:space="preserve"> têm semânticas diferentes das invocações a métodos locais, onde a transparência total não é necessariamente desejável {Coulouris2007}.</w:t>
       </w:r>
     </w:p>
+    <w:p/>
+    <w:p>
+      <w:pPr>
+        <w:rPr>
+          <w:noProof/>
+          <w:lang w:val="en-US"/>
+        </w:rPr>
+      </w:pPr>
+      <w:r>
+        <w:tab/>
+      </w:r>
+    </w:p>
+    <w:p>
+      <w:pPr>
+        <w:rPr>
+          <w:noProof/>
+          <w:lang w:val="en-US"/>
+        </w:rPr>
+      </w:pPr>
+    </w:p>
+    <w:p>
+      <w:pPr>
+        <w:ind w:left="720" w:firstLine="720"/>
+      </w:pPr>
+      <w:r>
+        <w:rPr>
+          <w:noProof/>
+          <w:lang w:val="en-US"/>
+        </w:rPr>
+        <w:drawing>
+          <wp:inline distT="0" distB="0" distL="0" distR="0" wp14:anchorId="3CAFF1DE" wp14:editId="5F6CDAEF">
+            <wp:extent cx="3654083" cy="2621254"/>
+            <wp:effectExtent l="0" t="0" r="3810" b="0"/>
+            <wp:docPr id="3" name="Picture 3"/>
+            <wp:cNvGraphicFramePr>
+              <a:graphicFrameLocks xmlns:a="http://schemas.openxmlformats.org/drawingml/2006/main" noChangeAspect="1"/>
+            </wp:cNvGraphicFramePr>
+            <a:graphic xmlns:a="http://schemas.openxmlformats.org/drawingml/2006/main">
+              <a:graphicData uri="http://schemas.openxmlformats.org/drawingml/2006/picture">
+                <pic:pic xmlns:pic="http://schemas.openxmlformats.org/drawingml/2006/picture">
+                  <pic:nvPicPr>
+                    <pic:cNvPr id="0" name="006 - Invocação Remota de Métodos.png"/>
+                    <pic:cNvPicPr/>
+                  </pic:nvPicPr>
+                  <pic:blipFill>
+                    <a:blip r:embed="rId7">
+                      <a:extLst>
+                        <a:ext uri="{28A0092B-C50C-407E-A947-70E740481C1C}">
+                          <a14:useLocalDpi xmlns:a14="http://schemas.microsoft.com/office/drawing/2010/main" val="0"/>
+                        </a:ext>
+                      </a:extLst>
+                    </a:blip>
+                    <a:stretch>
+                      <a:fillRect/>
+                    </a:stretch>
+                  </pic:blipFill>
+                  <pic:spPr>
+                    <a:xfrm>
+                      <a:off x="0" y="0"/>
+                      <a:ext cx="3654083" cy="2621254"/>
+                    </a:xfrm>
+                    <a:prstGeom prst="rect">
+                      <a:avLst/>
+                    </a:prstGeom>
+                  </pic:spPr>
+                </pic:pic>
+              </a:graphicData>
+            </a:graphic>
+          </wp:inline>
+        </w:drawing>
+      </w:r>
+    </w:p>
+    <w:p>
+      <w:pPr>
+        <w:ind w:left="720" w:firstLine="720"/>
+      </w:pPr>
+    </w:p>
+    <w:p>
+      <w:pPr>
+        <w:ind w:left="720" w:firstLine="720"/>
+      </w:pPr>
+      <w:r>
+        <w:t>Figura {figuras/006 – Invocação Remota de Métodos.png} – Invocação Remota de métodos. {Reilly2002}</w:t>
+      </w:r>
+    </w:p>
+    <w:p/>
     <w:p>
       <w:r>
         <w:tab/>
@@ -677,16 +680,93 @@
       </w:r>
     </w:p>
     <w:p/>
+    <w:p>
+      <w:pPr>
+        <w:ind w:left="720" w:firstLine="720"/>
+      </w:pPr>
+      <w:r>
+        <w:rPr>
+          <w:noProof/>
+          <w:lang w:val="en-US"/>
+        </w:rPr>
+        <w:lastRenderedPageBreak/>
+        <w:drawing>
+          <wp:inline distT="0" distB="0" distL="0" distR="0" wp14:anchorId="54B4D97A" wp14:editId="3907C16C">
+            <wp:extent cx="3334092" cy="2389299"/>
+            <wp:effectExtent l="0" t="0" r="0" b="0"/>
+            <wp:docPr id="4" name="Picture 4"/>
+            <wp:cNvGraphicFramePr>
+              <a:graphicFrameLocks xmlns:a="http://schemas.openxmlformats.org/drawingml/2006/main" noChangeAspect="1"/>
+            </wp:cNvGraphicFramePr>
+            <a:graphic xmlns:a="http://schemas.openxmlformats.org/drawingml/2006/main">
+              <a:graphicData uri="http://schemas.openxmlformats.org/drawingml/2006/picture">
+                <pic:pic xmlns:pic="http://schemas.openxmlformats.org/drawingml/2006/picture">
+                  <pic:nvPicPr>
+                    <pic:cNvPr id="0" name="007 - Arquitetura em Camadas da RMI.png"/>
+                    <pic:cNvPicPr/>
+                  </pic:nvPicPr>
+                  <pic:blipFill>
+                    <a:blip r:embed="rId8">
+                      <a:extLst>
+                        <a:ext uri="{28A0092B-C50C-407E-A947-70E740481C1C}">
+                          <a14:useLocalDpi xmlns:a14="http://schemas.microsoft.com/office/drawing/2010/main" val="0"/>
+                        </a:ext>
+                      </a:extLst>
+                    </a:blip>
+                    <a:stretch>
+                      <a:fillRect/>
+                    </a:stretch>
+                  </pic:blipFill>
+                  <pic:spPr>
+                    <a:xfrm>
+                      <a:off x="0" y="0"/>
+                      <a:ext cx="3334361" cy="2389491"/>
+                    </a:xfrm>
+                    <a:prstGeom prst="rect">
+                      <a:avLst/>
+                    </a:prstGeom>
+                  </pic:spPr>
+                </pic:pic>
+              </a:graphicData>
+            </a:graphic>
+          </wp:inline>
+        </w:drawing>
+      </w:r>
+    </w:p>
+    <w:p>
+      <w:pPr>
+        <w:ind w:left="720" w:firstLine="720"/>
+      </w:pPr>
+      <w:r>
+        <w:t>Figura {figuras/007 – Arquitetura em Camadas de RMI.png}: Arquitetura em Camadas da RMI. {Ruixian2000}</w:t>
+      </w:r>
+    </w:p>
     <w:p/>
     <w:p>
       <w:r>
-        <w:t xml:space="preserve">Ou seja, a Invocação Remota de Métodos (RMI) permite o estabelecimento de comunicação entre objetos remotos distribuídos. Objetos esses que estão dispostos em processos diferentes ou mesmo em máquinas distribuídas geograficamente. Dessa forma esses objetos implementam uma interface remota. O que pode ser considerada a porta por onde esses objetos se comunicam. Com elas é possível controlar as interações entre os módulos e especificar os procedimentos e variáveis que podem ser acessadas a partir de outro módulo. Entretanto quem os utiliza não necessita do conhecimento de como o método está implementado, muito menos onde está localizado.  Apenas o utiliza por meio das interfaces. Logo nota-se que a RMI é baseada na arquitetura Cliente-Servidor. Ou seja, de um lado está a máquina Cliente que solicita ou invoca algo e do outro lá está a máquina Servidor. Sendo assim no lado Servidor são instanciados objetos remotos em uma porta e são referenciados com um nome. Dessa forma esses objetos esperam por invocações a métodos oriundos das máquinas Clientes que esperam pela resposta do solicitado. </w:t>
-      </w:r>
-    </w:p>
-    <w:p>
-      <w:r>
         <w:tab/>
-        <w:t xml:space="preserve">A arquitetura da RMI é subdividida em quatro camadas: Aplicação, </w:t>
+        <w:t>Segundo {Ruixian2000}, a arquitetura do RMI baseia-se em quatro camadas</w:t>
+      </w:r>
+      <w:r>
+        <w:t>, assim como a Figura {figuras/007 – Arquitetura em Camadas de RMI.png}</w:t>
+      </w:r>
+      <w:r>
+        <w:t xml:space="preserve">: Camada de Aplicação, Camada de </w:t>
+      </w:r>
+      <w:r>
+        <w:t>Proxy</w:t>
+      </w:r>
+      <w:r>
+        <w:t>, Camada de Referência Remota e Camada de Transporte.</w:t>
+      </w:r>
+    </w:p>
+    <w:p>
+      <w:r>
+        <w:tab/>
+        <w:t>A camada de mais alto nível, a de aplicação, é onde encontram-se as implementações das aplicações tanto do lado cliente quanto do lado servido</w:t>
+      </w:r>
+      <w:r>
+        <w:t xml:space="preserve">r. A segunda delas, a camada de proxy, é responsável  pelas chamadas aos objetos remotos. Nela é feito o empacotamento do parâmetros e o retorno do objeto. Para isso o lado cliente e o lado servidor assumem papéis diferentes. O primeiro é representado por </w:t>
       </w:r>
       <w:proofErr w:type="spellStart"/>
       <w:r>
@@ -694,7 +774,7 @@
       </w:r>
       <w:proofErr w:type="spellEnd"/>
       <w:r>
-        <w:t xml:space="preserve"> e </w:t>
+        <w:t xml:space="preserve">, já o segundo é representado por </w:t>
       </w:r>
       <w:proofErr w:type="spellStart"/>
       <w:r>
@@ -702,67 +782,13 @@
       </w:r>
       <w:proofErr w:type="spellEnd"/>
       <w:r>
-        <w:t xml:space="preserve">, Referência Remota e Transporte. </w:t>
-      </w:r>
-      <w:r>
-        <w:rPr>
-          <w:color w:val="FF6600"/>
-        </w:rPr>
+        <w:t xml:space="preserve">. Em seguida vem a terceira camada, a de referência remota. Nela é feita a abstração entre a Camada de Proxy e a Camada de Transporte. Por fim vem a camada de transporte que define uma conexão </w:t>
+      </w:r>
+      <w:r>
+        <w:t>entre as máquinas cliente e servidor {Ruixian2000}.</w:t>
+      </w:r>
+      <w:r>
         <w:t xml:space="preserve"> </w:t>
-      </w:r>
-      <w:r>
-        <w:t xml:space="preserve">A camada de aplicação localiza-se a implementação do módulo. Seja ele cliente ou servidor é nessa camada que encontra-se o objeto remoto. Logo após está a camada </w:t>
-      </w:r>
-      <w:proofErr w:type="spellStart"/>
-      <w:r>
-        <w:t>Stub</w:t>
-      </w:r>
-      <w:proofErr w:type="spellEnd"/>
-      <w:r>
-        <w:t xml:space="preserve"> e </w:t>
-      </w:r>
-      <w:proofErr w:type="spellStart"/>
-      <w:r>
-        <w:t>Skeleton</w:t>
-      </w:r>
-      <w:proofErr w:type="spellEnd"/>
-      <w:r>
-        <w:t xml:space="preserve">. Nela é implementada as interfaces que os objetos remotos utilizam para interagir entre </w:t>
-      </w:r>
-      <w:r>
-        <w:lastRenderedPageBreak/>
-        <w:t xml:space="preserve">si. É nela que o lado Servidor e o lado Cliente são devidamente representados. Em seguida encontra-se a camada Referência Remota. Ela é considerada um </w:t>
-      </w:r>
-      <w:r>
-        <w:rPr>
-          <w:i/>
-        </w:rPr>
-        <w:t>middleware</w:t>
-      </w:r>
-      <w:r>
-        <w:rPr>
-          <w:i/>
-        </w:rPr>
-        <w:t xml:space="preserve"> </w:t>
-      </w:r>
-      <w:r>
-        <w:t xml:space="preserve">entre a camada de </w:t>
-      </w:r>
-      <w:proofErr w:type="spellStart"/>
-      <w:r>
-        <w:t>Stub</w:t>
-      </w:r>
-      <w:proofErr w:type="spellEnd"/>
-      <w:r>
-        <w:t>/</w:t>
-      </w:r>
-      <w:proofErr w:type="spellStart"/>
-      <w:r>
-        <w:t>Skeleton</w:t>
-      </w:r>
-      <w:proofErr w:type="spellEnd"/>
-      <w:r>
-        <w:t xml:space="preserve"> e a camada de Transporte. Nela são criadas e gerenciadas as referências remotas aos objetos. Por fim encontra-se a camada de Transporte. Essa oferece o protocolo que envia solicitações aos objetos remoto pela rede. </w:t>
       </w:r>
     </w:p>
     <w:p/>
@@ -1025,6 +1051,7 @@
           <w:szCs w:val="27"/>
           <w:shd w:val="clear" w:color="auto" w:fill="FFFFFF"/>
         </w:rPr>
+        <w:lastRenderedPageBreak/>
         <w:t>Protocol</w:t>
       </w:r>
       <w:proofErr w:type="spellEnd"/>
@@ -1125,44 +1152,13 @@
     </w:p>
     <w:p>
       <w:pPr>
-        <w:jc w:val="both"/>
-        <w:rPr>
-          <w:rFonts w:ascii="Arial" w:hAnsi="Arial" w:cs="Arial"/>
-          <w:color w:val="000000"/>
-          <w:szCs w:val="27"/>
-          <w:shd w:val="clear" w:color="auto" w:fill="FFFFFF"/>
-        </w:rPr>
-      </w:pPr>
-    </w:p>
-    <w:p>
-      <w:pPr>
-        <w:jc w:val="both"/>
-        <w:rPr>
-          <w:rFonts w:ascii="Arial" w:hAnsi="Arial" w:cs="Arial"/>
-          <w:color w:val="000000"/>
-          <w:szCs w:val="27"/>
-          <w:shd w:val="clear" w:color="auto" w:fill="FFFFFF"/>
-        </w:rPr>
-      </w:pPr>
-      <w:hyperlink r:id="rId7" w:history="1">
-        <w:r>
-          <w:rPr>
-            <w:rStyle w:val="Hyperlink"/>
-            <w:rFonts w:ascii="Arial" w:hAnsi="Arial" w:cs="Arial"/>
-            <w:szCs w:val="27"/>
-            <w:shd w:val="clear" w:color="auto" w:fill="FFFFFF"/>
-          </w:rPr>
-          <w:t>http://www.w3.org/TR/2004/NOTE-ws-gloss-20040211/</w:t>
-        </w:r>
-      </w:hyperlink>
-    </w:p>
-    <w:p>
-      <w:pPr>
-        <w:rPr>
-          <w:sz w:val="32"/>
-          <w:szCs w:val="32"/>
-        </w:rPr>
-      </w:pPr>
+        <w:rPr>
+          <w:sz w:val="32"/>
+          <w:szCs w:val="32"/>
+        </w:rPr>
+      </w:pPr>
+      <w:bookmarkStart w:id="0" w:name="_GoBack"/>
+      <w:bookmarkEnd w:id="0"/>
     </w:p>
     <w:p>
       <w:pPr>
@@ -1191,7 +1187,6 @@
           <w:sz w:val="32"/>
           <w:szCs w:val="32"/>
         </w:rPr>
-        <w:lastRenderedPageBreak/>
         <w:tab/>
       </w:r>
     </w:p>
@@ -1939,6 +1934,18 @@
       <w:contextualSpacing/>
     </w:pPr>
   </w:style>
+  <w:style w:type="character" w:styleId="FollowedHyperlink">
+    <w:name w:val="FollowedHyperlink"/>
+    <w:basedOn w:val="DefaultParagraphFont"/>
+    <w:uiPriority w:val="99"/>
+    <w:semiHidden/>
+    <w:unhideWhenUsed/>
+    <w:rsid w:val="0087441E"/>
+    <w:rPr>
+      <w:color w:val="800080" w:themeColor="followedHyperlink"/>
+      <w:u w:val="single"/>
+    </w:rPr>
+  </w:style>
 </w:styles>
 </file>
 
@@ -2183,6 +2190,18 @@
       <w:ind w:left="720"/>
       <w:contextualSpacing/>
     </w:pPr>
+  </w:style>
+  <w:style w:type="character" w:styleId="FollowedHyperlink">
+    <w:name w:val="FollowedHyperlink"/>
+    <w:basedOn w:val="DefaultParagraphFont"/>
+    <w:uiPriority w:val="99"/>
+    <w:semiHidden/>
+    <w:unhideWhenUsed/>
+    <w:rsid w:val="0087441E"/>
+    <w:rPr>
+      <w:color w:val="800080" w:themeColor="followedHyperlink"/>
+      <w:u w:val="single"/>
+    </w:rPr>
   </w:style>
 </w:styles>
 </file>

</xml_diff>